<commit_message>
Usando git commit desde Ubuntu
</commit_message>
<xml_diff>
--- a/TesisMPPrueba.docx
+++ b/TesisMPPrueba.docx
@@ -5,7 +5,6 @@
     <w:p>
       <w:pPr>
         <w:pStyle w:val="Normal"/>
-        <w:pBdr/>
         <w:spacing w:lineRule="auto" w:line="276"/>
         <w:jc w:val="center"/>
         <w:rPr/>
@@ -17,7 +16,6 @@
     <w:p>
       <w:pPr>
         <w:pStyle w:val="Normal"/>
-        <w:pBdr/>
         <w:spacing w:lineRule="auto" w:line="686" w:before="151" w:after="0"/>
         <w:jc w:val="center"/>
         <w:rPr>
@@ -35,7 +33,6 @@
     <w:p>
       <w:pPr>
         <w:pStyle w:val="Normal"/>
-        <w:pBdr/>
         <w:spacing w:lineRule="auto" w:line="686" w:before="151" w:after="0"/>
         <w:ind w:left="2461" w:right="2816" w:hanging="0"/>
         <w:jc w:val="center"/>
@@ -53,7 +50,6 @@
     <w:p>
       <w:pPr>
         <w:pStyle w:val="Normal"/>
-        <w:pBdr/>
         <w:jc w:val="center"/>
         <w:rPr/>
       </w:pPr>
@@ -65,7 +61,6 @@
     <w:p>
       <w:pPr>
         <w:pStyle w:val="Normal"/>
-        <w:pBdr/>
         <w:spacing w:before="218" w:after="0"/>
         <w:ind w:left="711" w:right="1072" w:hanging="0"/>
         <w:jc w:val="center"/>
@@ -92,7 +87,6 @@
     <w:p>
       <w:pPr>
         <w:pStyle w:val="Normal"/>
-        <w:pBdr/>
         <w:jc w:val="center"/>
         <w:rPr>
           <w:sz w:val="26"/>
@@ -109,7 +103,6 @@
     <w:p>
       <w:pPr>
         <w:pStyle w:val="Normal"/>
-        <w:pBdr/>
         <w:ind w:left="1728" w:firstLine="1728"/>
         <w:rPr>
           <w:sz w:val="26"/>
@@ -127,7 +120,6 @@
     <w:p>
       <w:pPr>
         <w:pStyle w:val="Normal"/>
-        <w:pBdr/>
         <w:ind w:left="1728" w:firstLine="1728"/>
         <w:rPr>
           <w:sz w:val="26"/>
@@ -145,7 +137,6 @@
     <w:p>
       <w:pPr>
         <w:pStyle w:val="Normal"/>
-        <w:pBdr/>
         <w:jc w:val="center"/>
         <w:rPr>
           <w:sz w:val="26"/>
@@ -162,7 +153,6 @@
     <w:p>
       <w:pPr>
         <w:pStyle w:val="Normal"/>
-        <w:pBdr/>
         <w:ind w:left="2880" w:right="2813" w:hanging="0"/>
         <w:rPr/>
       </w:pPr>
@@ -178,7 +168,6 @@
     <w:p>
       <w:pPr>
         <w:pStyle w:val="Normal"/>
-        <w:pBdr/>
         <w:ind w:left="2160" w:right="2348" w:firstLine="720"/>
         <w:rPr/>
       </w:pPr>
@@ -194,7 +183,6 @@
     <w:p>
       <w:pPr>
         <w:pStyle w:val="Normal"/>
-        <w:pBdr/>
         <w:ind w:left="2009" w:right="2348" w:firstLine="450"/>
         <w:rPr/>
       </w:pPr>
@@ -210,7 +198,6 @@
     <w:p>
       <w:pPr>
         <w:pStyle w:val="Normal"/>
-        <w:pBdr/>
         <w:jc w:val="center"/>
         <w:rPr>
           <w:sz w:val="26"/>
@@ -228,7 +215,6 @@
     <w:p>
       <w:pPr>
         <w:pStyle w:val="Normal"/>
-        <w:pBdr/>
         <w:spacing w:before="149" w:after="0"/>
         <w:ind w:left="2459" w:right="2816" w:hanging="0"/>
         <w:jc w:val="center"/>
@@ -242,7 +228,6 @@
     <w:p>
       <w:pPr>
         <w:pStyle w:val="Normal"/>
-        <w:pBdr/>
         <w:spacing w:before="149" w:after="0"/>
         <w:ind w:left="2459" w:right="2816" w:hanging="0"/>
         <w:jc w:val="center"/>
@@ -255,7 +240,6 @@
     <w:p>
       <w:pPr>
         <w:pStyle w:val="Normal"/>
-        <w:pBdr/>
         <w:spacing w:before="149" w:after="0"/>
         <w:ind w:left="2459" w:right="2816" w:hanging="0"/>
         <w:jc w:val="center"/>
@@ -268,7 +252,6 @@
     <w:p>
       <w:pPr>
         <w:pStyle w:val="Normal"/>
-        <w:pBdr/>
         <w:spacing w:before="149" w:after="0"/>
         <w:ind w:left="2459" w:right="2816" w:hanging="0"/>
         <w:jc w:val="center"/>
@@ -297,7 +280,6 @@
         <w:keepNext w:val="true"/>
         <w:keepLines/>
         <w:widowControl/>
-        <w:pBdr/>
         <w:spacing w:lineRule="auto" w:line="259" w:before="240" w:after="0"/>
         <w:rPr>
           <w:color w:val="366091"/>
@@ -340,6 +322,7 @@
             <w:rPr>
               <w:webHidden/>
               <w:rStyle w:val="IndexLink"/>
+              <w:vanish w:val="false"/>
             </w:rPr>
             <w:instrText> TOC \z \o "1-9" \u \h</w:instrText>
           </w:r>
@@ -347,6 +330,7 @@
             <w:rPr>
               <w:webHidden/>
               <w:rStyle w:val="IndexLink"/>
+              <w:vanish w:val="false"/>
             </w:rPr>
             <w:fldChar w:fldCharType="separate"/>
           </w:r>
@@ -354,13 +338,6 @@
             <w:r>
               <w:rPr>
                 <w:webHidden/>
-                <w:rStyle w:val="IndexLink"/>
-              </w:rPr>
-              <w:t>Tabla de Abreviaturas</w:t>
-            </w:r>
-            <w:r>
-              <w:rPr>
-                <w:webHidden/>
               </w:rPr>
               <w:fldChar w:fldCharType="begin"/>
             </w:r>
@@ -378,9 +355,11 @@
             </w:r>
             <w:r>
               <w:rPr>
+                <w:webHidden/>
                 <w:rStyle w:val="IndexLink"/>
                 <w:vanish w:val="false"/>
               </w:rPr>
+              <w:t>Tabla de Abreviaturas</w:t>
               <w:tab/>
               <w:t>4</w:t>
             </w:r>
@@ -411,13 +390,6 @@
             <w:r>
               <w:rPr>
                 <w:webHidden/>
-                <w:rStyle w:val="IndexLink"/>
-              </w:rPr>
-              <w:t>Índice de Ilustraciones</w:t>
-            </w:r>
-            <w:r>
-              <w:rPr>
-                <w:webHidden/>
               </w:rPr>
               <w:fldChar w:fldCharType="begin"/>
             </w:r>
@@ -435,9 +407,11 @@
             </w:r>
             <w:r>
               <w:rPr>
+                <w:webHidden/>
                 <w:rStyle w:val="IndexLink"/>
                 <w:vanish w:val="false"/>
               </w:rPr>
+              <w:t>Índice de Ilustraciones</w:t>
               <w:tab/>
               <w:t>5</w:t>
             </w:r>
@@ -468,13 +442,6 @@
             <w:r>
               <w:rPr>
                 <w:webHidden/>
-                <w:rStyle w:val="IndexLink"/>
-              </w:rPr>
-              <w:t>Índice de Tablas</w:t>
-            </w:r>
-            <w:r>
-              <w:rPr>
-                <w:webHidden/>
               </w:rPr>
               <w:fldChar w:fldCharType="begin"/>
             </w:r>
@@ -492,9 +459,11 @@
             </w:r>
             <w:r>
               <w:rPr>
+                <w:webHidden/>
                 <w:rStyle w:val="IndexLink"/>
                 <w:vanish w:val="false"/>
               </w:rPr>
+              <w:t>Índice de Tablas</w:t>
               <w:tab/>
               <w:t>6</w:t>
             </w:r>
@@ -525,13 +494,6 @@
             <w:r>
               <w:rPr>
                 <w:webHidden/>
-                <w:rStyle w:val="IndexLink"/>
-              </w:rPr>
-              <w:t>CAPÍTULO I: INTRODUCCIÓN</w:t>
-            </w:r>
-            <w:r>
-              <w:rPr>
-                <w:webHidden/>
               </w:rPr>
               <w:fldChar w:fldCharType="begin"/>
             </w:r>
@@ -549,9 +511,11 @@
             </w:r>
             <w:r>
               <w:rPr>
+                <w:webHidden/>
                 <w:rStyle w:val="IndexLink"/>
                 <w:vanish w:val="false"/>
               </w:rPr>
+              <w:t>CAPÍTULO I: INTRODUCCIÓN</w:t>
               <w:tab/>
               <w:t>7</w:t>
             </w:r>
@@ -584,6 +548,7 @@
               <w:rPr>
                 <w:webHidden/>
                 <w:rStyle w:val="IndexLink"/>
+                <w:vanish w:val="false"/>
               </w:rPr>
               <w:t>1.</w:t>
             </w:r>
@@ -657,13 +622,6 @@
             <w:r>
               <w:rPr>
                 <w:webHidden/>
-                <w:rStyle w:val="IndexLink"/>
-              </w:rPr>
-              <w:t>1.1 Líneas de investigación del CFPTE</w:t>
-            </w:r>
-            <w:r>
-              <w:rPr>
-                <w:webHidden/>
               </w:rPr>
               <w:fldChar w:fldCharType="begin"/>
             </w:r>
@@ -681,9 +639,11 @@
             </w:r>
             <w:r>
               <w:rPr>
+                <w:webHidden/>
                 <w:rStyle w:val="IndexLink"/>
                 <w:vanish w:val="false"/>
               </w:rPr>
+              <w:t>1.1 Líneas de investigación del CFPTE</w:t>
               <w:tab/>
               <w:t>10</w:t>
             </w:r>
@@ -714,13 +674,6 @@
             <w:r>
               <w:rPr>
                 <w:webHidden/>
-                <w:rStyle w:val="IndexLink"/>
-              </w:rPr>
-              <w:t>1.2 Justificación</w:t>
-            </w:r>
-            <w:r>
-              <w:rPr>
-                <w:webHidden/>
               </w:rPr>
               <w:fldChar w:fldCharType="begin"/>
             </w:r>
@@ -738,9 +691,11 @@
             </w:r>
             <w:r>
               <w:rPr>
+                <w:webHidden/>
                 <w:rStyle w:val="IndexLink"/>
                 <w:vanish w:val="false"/>
               </w:rPr>
+              <w:t>1.2 Justificación</w:t>
               <w:tab/>
               <w:t>10</w:t>
             </w:r>
@@ -771,13 +726,6 @@
             <w:r>
               <w:rPr>
                 <w:webHidden/>
-                <w:rStyle w:val="IndexLink"/>
-              </w:rPr>
-              <w:t>1.3 Estado de la Cuestión</w:t>
-            </w:r>
-            <w:r>
-              <w:rPr>
-                <w:webHidden/>
               </w:rPr>
               <w:fldChar w:fldCharType="begin"/>
             </w:r>
@@ -795,9 +743,11 @@
             </w:r>
             <w:r>
               <w:rPr>
+                <w:webHidden/>
                 <w:rStyle w:val="IndexLink"/>
                 <w:vanish w:val="false"/>
               </w:rPr>
+              <w:t>1.3 Estado de la Cuestión</w:t>
               <w:tab/>
               <w:t>12</w:t>
             </w:r>
@@ -824,13 +774,6 @@
             <w:r>
               <w:rPr>
                 <w:webHidden/>
-                <w:rStyle w:val="IndexLink"/>
-              </w:rPr>
-              <w:t>1.3.1 Investigaciones internacionales</w:t>
-            </w:r>
-            <w:r>
-              <w:rPr>
-                <w:webHidden/>
               </w:rPr>
               <w:fldChar w:fldCharType="begin"/>
             </w:r>
@@ -848,9 +791,11 @@
             </w:r>
             <w:r>
               <w:rPr>
+                <w:webHidden/>
                 <w:rStyle w:val="IndexLink"/>
                 <w:vanish w:val="false"/>
               </w:rPr>
+              <w:t>1.3.1 Investigaciones internacionales</w:t>
               <w:tab/>
               <w:t>12</w:t>
             </w:r>
@@ -877,13 +822,6 @@
             <w:r>
               <w:rPr>
                 <w:webHidden/>
-                <w:rStyle w:val="IndexLink"/>
-              </w:rPr>
-              <w:t>1.3.2 Investigaciones locales</w:t>
-            </w:r>
-            <w:r>
-              <w:rPr>
-                <w:webHidden/>
               </w:rPr>
               <w:fldChar w:fldCharType="begin"/>
             </w:r>
@@ -901,9 +839,11 @@
             </w:r>
             <w:r>
               <w:rPr>
+                <w:webHidden/>
                 <w:rStyle w:val="IndexLink"/>
                 <w:vanish w:val="false"/>
               </w:rPr>
+              <w:t>1.3.2 Investigaciones locales</w:t>
               <w:tab/>
               <w:t>17</w:t>
             </w:r>
@@ -932,6 +872,7 @@
               <w:rPr>
                 <w:webHidden/>
                 <w:rStyle w:val="IndexLink"/>
+                <w:vanish w:val="false"/>
               </w:rPr>
               <w:t>1.3.3</w:t>
             </w:r>
@@ -1001,13 +942,6 @@
             <w:r>
               <w:rPr>
                 <w:webHidden/>
-                <w:rStyle w:val="IndexLink"/>
-              </w:rPr>
-              <w:t>1.4 Problematización</w:t>
-            </w:r>
-            <w:r>
-              <w:rPr>
-                <w:webHidden/>
               </w:rPr>
               <w:fldChar w:fldCharType="begin"/>
             </w:r>
@@ -1025,9 +959,11 @@
             </w:r>
             <w:r>
               <w:rPr>
+                <w:webHidden/>
                 <w:rStyle w:val="IndexLink"/>
                 <w:vanish w:val="false"/>
               </w:rPr>
+              <w:t>1.4 Problematización</w:t>
               <w:tab/>
               <w:t>20</w:t>
             </w:r>
@@ -1060,6 +996,7 @@
               <w:rPr>
                 <w:webHidden/>
                 <w:rStyle w:val="IndexLink"/>
+                <w:vanish w:val="false"/>
               </w:rPr>
               <w:t>1.5</w:t>
             </w:r>
@@ -1129,13 +1066,6 @@
             <w:r>
               <w:rPr>
                 <w:webHidden/>
-                <w:rStyle w:val="IndexLink"/>
-              </w:rPr>
-              <w:t>1.5.1 Objetivo General</w:t>
-            </w:r>
-            <w:r>
-              <w:rPr>
-                <w:webHidden/>
               </w:rPr>
               <w:fldChar w:fldCharType="begin"/>
             </w:r>
@@ -1153,9 +1083,11 @@
             </w:r>
             <w:r>
               <w:rPr>
+                <w:webHidden/>
                 <w:rStyle w:val="IndexLink"/>
                 <w:vanish w:val="false"/>
               </w:rPr>
+              <w:t>1.5.1 Objetivo General</w:t>
               <w:tab/>
               <w:t>23</w:t>
             </w:r>
@@ -1184,6 +1116,7 @@
               <w:rPr>
                 <w:webHidden/>
                 <w:rStyle w:val="IndexLink"/>
+                <w:vanish w:val="false"/>
               </w:rPr>
               <w:t>1.5.2</w:t>
             </w:r>
@@ -1253,13 +1186,6 @@
             <w:r>
               <w:rPr>
                 <w:webHidden/>
-                <w:rStyle w:val="IndexLink"/>
-              </w:rPr>
-              <w:t>1.6 Matriz de congruencia interna.</w:t>
-            </w:r>
-            <w:r>
-              <w:rPr>
-                <w:webHidden/>
               </w:rPr>
               <w:fldChar w:fldCharType="begin"/>
             </w:r>
@@ -1277,9 +1203,11 @@
             </w:r>
             <w:r>
               <w:rPr>
+                <w:webHidden/>
                 <w:rStyle w:val="IndexLink"/>
                 <w:vanish w:val="false"/>
               </w:rPr>
+              <w:t>1.6 Matriz de congruencia interna.</w:t>
               <w:tab/>
               <w:t>25</w:t>
             </w:r>
@@ -1310,13 +1238,6 @@
             <w:r>
               <w:rPr>
                 <w:webHidden/>
-                <w:rStyle w:val="IndexLink"/>
-              </w:rPr>
-              <w:t>CAPÍTULO II: MARCO TEÓRICO</w:t>
-            </w:r>
-            <w:r>
-              <w:rPr>
-                <w:webHidden/>
               </w:rPr>
               <w:fldChar w:fldCharType="begin"/>
             </w:r>
@@ -1334,9 +1255,11 @@
             </w:r>
             <w:r>
               <w:rPr>
+                <w:webHidden/>
                 <w:rStyle w:val="IndexLink"/>
                 <w:vanish w:val="false"/>
               </w:rPr>
+              <w:t>CAPÍTULO II: MARCO TEÓRICO</w:t>
               <w:tab/>
               <w:t>29</w:t>
             </w:r>
@@ -1368,6 +1291,7 @@
               <w:rPr>
                 <w:webHidden/>
                 <w:rStyle w:val="IndexLink"/>
+                <w:vanish w:val="false"/>
               </w:rPr>
               <w:t>2</w:t>
             </w:r>
@@ -1439,6 +1363,7 @@
               <w:rPr>
                 <w:webHidden/>
                 <w:rStyle w:val="IndexLink"/>
+                <w:vanish w:val="false"/>
               </w:rPr>
               <w:t>2.5</w:t>
             </w:r>
@@ -1506,6 +1431,7 @@
               <w:rPr>
                 <w:webHidden/>
                 <w:rStyle w:val="IndexLink"/>
+                <w:vanish w:val="false"/>
               </w:rPr>
               <w:t>2.6</w:t>
             </w:r>
@@ -1573,6 +1499,7 @@
               <w:rPr>
                 <w:webHidden/>
                 <w:rStyle w:val="IndexLink"/>
+                <w:vanish w:val="false"/>
               </w:rPr>
               <w:t>2.7</w:t>
             </w:r>
@@ -1640,6 +1567,7 @@
               <w:rPr>
                 <w:webHidden/>
                 <w:rStyle w:val="IndexLink"/>
+                <w:vanish w:val="false"/>
               </w:rPr>
               <w:t>2.8</w:t>
             </w:r>
@@ -1707,6 +1635,7 @@
               <w:rPr>
                 <w:webHidden/>
                 <w:rStyle w:val="IndexLink"/>
+                <w:vanish w:val="false"/>
               </w:rPr>
               <w:t>2.9</w:t>
             </w:r>
@@ -1774,6 +1703,7 @@
               <w:rPr>
                 <w:webHidden/>
                 <w:rStyle w:val="IndexLink"/>
+                <w:vanish w:val="false"/>
               </w:rPr>
               <w:t>2.10</w:t>
             </w:r>
@@ -1841,6 +1771,7 @@
               <w:rPr>
                 <w:webHidden/>
                 <w:rStyle w:val="IndexLink"/>
+                <w:vanish w:val="false"/>
               </w:rPr>
               <w:t>2.11</w:t>
             </w:r>
@@ -1908,6 +1839,7 @@
               <w:rPr>
                 <w:webHidden/>
                 <w:rStyle w:val="IndexLink"/>
+                <w:vanish w:val="false"/>
               </w:rPr>
               <w:t>2.12</w:t>
             </w:r>
@@ -1973,13 +1905,6 @@
             <w:r>
               <w:rPr>
                 <w:webHidden/>
-                <w:rStyle w:val="IndexLink"/>
-              </w:rPr>
-              <w:t>2.9 Estrategia Metodológica</w:t>
-            </w:r>
-            <w:r>
-              <w:rPr>
-                <w:webHidden/>
               </w:rPr>
               <w:fldChar w:fldCharType="begin"/>
             </w:r>
@@ -1997,9 +1922,11 @@
             </w:r>
             <w:r>
               <w:rPr>
+                <w:webHidden/>
                 <w:rStyle w:val="IndexLink"/>
                 <w:vanish w:val="false"/>
               </w:rPr>
+              <w:t>2.9 Estrategia Metodológica</w:t>
               <w:tab/>
               <w:t>38</w:t>
             </w:r>
@@ -2026,13 +1953,6 @@
             <w:r>
               <w:rPr>
                 <w:webHidden/>
-                <w:rStyle w:val="IndexLink"/>
-              </w:rPr>
-              <w:t>2.10 Mediación Pedagógica</w:t>
-            </w:r>
-            <w:r>
-              <w:rPr>
-                <w:webHidden/>
               </w:rPr>
               <w:fldChar w:fldCharType="begin"/>
             </w:r>
@@ -2050,9 +1970,11 @@
             </w:r>
             <w:r>
               <w:rPr>
+                <w:webHidden/>
                 <w:rStyle w:val="IndexLink"/>
                 <w:vanish w:val="false"/>
               </w:rPr>
+              <w:t>2.10 Mediación Pedagógica</w:t>
               <w:tab/>
               <w:t>39</w:t>
             </w:r>
@@ -2081,6 +2003,7 @@
               <w:rPr>
                 <w:webHidden/>
                 <w:rStyle w:val="IndexLink"/>
+                <w:vanish w:val="false"/>
               </w:rPr>
               <w:t>2.11</w:t>
             </w:r>
@@ -2150,13 +2073,6 @@
             <w:r>
               <w:rPr>
                 <w:webHidden/>
-                <w:rStyle w:val="IndexLink"/>
-              </w:rPr>
-              <w:t>CAPÍTULO III: MARCO METODOLÓGICO</w:t>
-            </w:r>
-            <w:r>
-              <w:rPr>
-                <w:webHidden/>
               </w:rPr>
               <w:fldChar w:fldCharType="begin"/>
             </w:r>
@@ -2174,9 +2090,11 @@
             </w:r>
             <w:r>
               <w:rPr>
+                <w:webHidden/>
                 <w:rStyle w:val="IndexLink"/>
                 <w:vanish w:val="false"/>
               </w:rPr>
+              <w:t>CAPÍTULO III: MARCO METODOLÓGICO</w:t>
               <w:tab/>
               <w:t>41</w:t>
             </w:r>
@@ -2209,6 +2127,7 @@
               <w:rPr>
                 <w:webHidden/>
                 <w:rStyle w:val="IndexLink"/>
+                <w:vanish w:val="false"/>
               </w:rPr>
               <w:t>1.</w:t>
             </w:r>
@@ -2284,6 +2203,7 @@
               <w:rPr>
                 <w:webHidden/>
                 <w:rStyle w:val="IndexLink"/>
+                <w:vanish w:val="false"/>
               </w:rPr>
               <w:t>1.1</w:t>
             </w:r>
@@ -2359,6 +2279,7 @@
               <w:rPr>
                 <w:webHidden/>
                 <w:rStyle w:val="IndexLink"/>
+                <w:vanish w:val="false"/>
               </w:rPr>
               <w:t>1.2</w:t>
             </w:r>
@@ -2434,6 +2355,7 @@
               <w:rPr>
                 <w:webHidden/>
                 <w:rStyle w:val="IndexLink"/>
+                <w:vanish w:val="false"/>
               </w:rPr>
               <w:t>1.3</w:t>
             </w:r>
@@ -2509,6 +2431,7 @@
               <w:rPr>
                 <w:webHidden/>
                 <w:rStyle w:val="IndexLink"/>
+                <w:vanish w:val="false"/>
               </w:rPr>
               <w:t>1.4</w:t>
             </w:r>
@@ -2584,6 +2507,7 @@
               <w:rPr>
                 <w:webHidden/>
                 <w:rStyle w:val="IndexLink"/>
+                <w:vanish w:val="false"/>
               </w:rPr>
               <w:t>1.5</w:t>
             </w:r>
@@ -2659,6 +2583,7 @@
               <w:rPr>
                 <w:webHidden/>
                 <w:rStyle w:val="IndexLink"/>
+                <w:vanish w:val="false"/>
               </w:rPr>
               <w:t>1.6</w:t>
             </w:r>
@@ -2734,6 +2659,7 @@
               <w:rPr>
                 <w:webHidden/>
                 <w:rStyle w:val="IndexLink"/>
+                <w:vanish w:val="false"/>
               </w:rPr>
               <w:t>1.7</w:t>
             </w:r>
@@ -2809,6 +2735,7 @@
               <w:rPr>
                 <w:webHidden/>
                 <w:rStyle w:val="IndexLink"/>
+                <w:vanish w:val="false"/>
               </w:rPr>
               <w:t>1.7.1</w:t>
             </w:r>
@@ -2884,6 +2811,7 @@
               <w:rPr>
                 <w:webHidden/>
                 <w:rStyle w:val="IndexLink"/>
+                <w:vanish w:val="false"/>
               </w:rPr>
               <w:t>1.7.2</w:t>
             </w:r>
@@ -2957,13 +2885,6 @@
             <w:r>
               <w:rPr>
                 <w:webHidden/>
-                <w:rStyle w:val="IndexLink"/>
-              </w:rPr>
-              <w:t>3.7 Técnicas</w:t>
-            </w:r>
-            <w:r>
-              <w:rPr>
-                <w:webHidden/>
               </w:rPr>
               <w:fldChar w:fldCharType="begin"/>
             </w:r>
@@ -2981,9 +2902,11 @@
             </w:r>
             <w:r>
               <w:rPr>
+                <w:webHidden/>
                 <w:rStyle w:val="IndexLink"/>
                 <w:vanish w:val="false"/>
               </w:rPr>
+              <w:t>3.7 Técnicas</w:t>
               <w:tab/>
               <w:t>49</w:t>
             </w:r>
@@ -3014,13 +2937,6 @@
             <w:r>
               <w:rPr>
                 <w:webHidden/>
-                <w:rStyle w:val="IndexLink"/>
-              </w:rPr>
-              <w:t>3.7.1 Entrevistas a profundidad</w:t>
-            </w:r>
-            <w:r>
-              <w:rPr>
-                <w:webHidden/>
               </w:rPr>
               <w:fldChar w:fldCharType="begin"/>
             </w:r>
@@ -3038,9 +2954,11 @@
             </w:r>
             <w:r>
               <w:rPr>
+                <w:webHidden/>
                 <w:rStyle w:val="IndexLink"/>
                 <w:vanish w:val="false"/>
               </w:rPr>
+              <w:t>3.7.1 Entrevistas a profundidad</w:t>
               <w:tab/>
               <w:t>49</w:t>
             </w:r>
@@ -3071,13 +2989,6 @@
             <w:r>
               <w:rPr>
                 <w:webHidden/>
-                <w:rStyle w:val="IndexLink"/>
-              </w:rPr>
-              <w:t>3.7.2 Grupo Focal</w:t>
-            </w:r>
-            <w:r>
-              <w:rPr>
-                <w:webHidden/>
               </w:rPr>
               <w:fldChar w:fldCharType="begin"/>
             </w:r>
@@ -3095,9 +3006,11 @@
             </w:r>
             <w:r>
               <w:rPr>
+                <w:webHidden/>
                 <w:rStyle w:val="IndexLink"/>
                 <w:vanish w:val="false"/>
               </w:rPr>
+              <w:t>3.7.2 Grupo Focal</w:t>
               <w:tab/>
               <w:t>50</w:t>
             </w:r>
@@ -3130,6 +3043,7 @@
               <w:rPr>
                 <w:webHidden/>
                 <w:rStyle w:val="IndexLink"/>
+                <w:vanish w:val="false"/>
               </w:rPr>
               <w:t>1.8</w:t>
             </w:r>
@@ -3201,6 +3115,7 @@
                 <w:webHidden/>
                 <w:rStyle w:val="IndexLink"/>
                 <w:rFonts w:cs="Arial" w:ascii="Arial" w:hAnsi="Arial"/>
+                <w:vanish w:val="false"/>
               </w:rPr>
               <w:t>5</w:t>
             </w:r>
@@ -3255,6 +3170,7 @@
                 <w:webHidden/>
                 <w:rStyle w:val="IndexLink"/>
                 <w:rFonts w:cs="Arial" w:ascii="Arial" w:hAnsi="Arial"/>
+                <w:vanish w:val="false"/>
               </w:rPr>
               <w:t>6</w:t>
             </w:r>
@@ -3309,6 +3225,7 @@
                 <w:webHidden/>
                 <w:rStyle w:val="IndexLink"/>
                 <w:rFonts w:cs="Arial" w:ascii="Arial" w:hAnsi="Arial"/>
+                <w:vanish w:val="false"/>
               </w:rPr>
               <w:t>7</w:t>
             </w:r>
@@ -3363,6 +3280,7 @@
                 <w:webHidden/>
                 <w:rStyle w:val="IndexLink"/>
                 <w:rFonts w:cs="Arial" w:ascii="Arial" w:hAnsi="Arial"/>
+                <w:vanish w:val="false"/>
               </w:rPr>
               <w:t>8</w:t>
             </w:r>
@@ -3417,6 +3335,7 @@
                 <w:webHidden/>
                 <w:rStyle w:val="IndexLink"/>
                 <w:rFonts w:cs="Arial" w:ascii="Arial" w:hAnsi="Arial"/>
+                <w:vanish w:val="false"/>
               </w:rPr>
               <w:t>9</w:t>
             </w:r>
@@ -3471,6 +3390,7 @@
                 <w:webHidden/>
                 <w:rStyle w:val="IndexLink"/>
                 <w:rFonts w:cs="Arial" w:ascii="Arial" w:hAnsi="Arial"/>
+                <w:vanish w:val="false"/>
               </w:rPr>
               <w:t>10</w:t>
             </w:r>
@@ -3527,13 +3447,6 @@
             <w:r>
               <w:rPr>
                 <w:webHidden/>
-                <w:rStyle w:val="IndexLink"/>
-              </w:rPr>
-              <w:t>Referencias</w:t>
-            </w:r>
-            <w:r>
-              <w:rPr>
-                <w:webHidden/>
               </w:rPr>
               <w:fldChar w:fldCharType="begin"/>
             </w:r>
@@ -3551,9 +3464,11 @@
             </w:r>
             <w:r>
               <w:rPr>
+                <w:webHidden/>
                 <w:rStyle w:val="IndexLink"/>
                 <w:vanish w:val="false"/>
               </w:rPr>
+              <w:t>Referencias</w:t>
               <w:tab/>
               <w:t>56</w:t>
             </w:r>
@@ -3601,41 +3516,35 @@
           <w:textDirection w:val="lrTb"/>
           <w:docGrid w:type="default" w:linePitch="100" w:charSpace="0"/>
         </w:sectPr>
-        <w:pStyle w:val="Normal"/>
-        <w:spacing w:lineRule="auto" w:line="240"/>
-        <w:ind w:left="985" w:hanging="0"/>
+      </w:pPr>
+      <w:r>
+        <w:br w:type="page"/>
+      </w:r>
+    </w:p>
+    <w:p>
+      <w:pPr>
+        <w:pStyle w:val="Heading1"/>
+        <w:jc w:val="center"/>
         <w:rPr>
           <w:b/>
           <w:b/>
         </w:rPr>
       </w:pPr>
-      <w:r>
+      <w:bookmarkStart w:id="0" w:name="_Toc84408881"/>
+      <w:r>
+        <w:rPr/>
+        <w:t>Tabla de Abreviaturas</w:t>
+      </w:r>
+      <w:bookmarkEnd w:id="0"/>
+    </w:p>
+    <w:p>
+      <w:pPr>
+        <w:pStyle w:val="Normal"/>
+        <w:jc w:val="both"/>
         <w:rPr>
           <w:b/>
+          <w:b/>
         </w:rPr>
-      </w:r>
-      <w:r>
-        <w:br w:type="page"/>
-      </w:r>
-    </w:p>
-    <w:p>
-      <w:pPr>
-        <w:pStyle w:val="Heading1"/>
-        <w:jc w:val="center"/>
-        <w:rPr/>
-      </w:pPr>
-      <w:bookmarkStart w:id="0" w:name="_Toc84408881"/>
-      <w:r>
-        <w:rPr/>
-        <w:t>Tabla de Abreviaturas</w:t>
-      </w:r>
-      <w:bookmarkEnd w:id="0"/>
-    </w:p>
-    <w:p>
-      <w:pPr>
-        <w:pStyle w:val="Normal"/>
-        <w:jc w:val="both"/>
-        <w:rPr/>
       </w:pPr>
       <w:r>
         <w:rPr>
@@ -3652,7 +3561,10 @@
       <w:pPr>
         <w:pStyle w:val="Normal"/>
         <w:jc w:val="both"/>
-        <w:rPr/>
+        <w:rPr>
+          <w:b/>
+          <w:b/>
+        </w:rPr>
       </w:pPr>
       <w:r>
         <w:rPr>
@@ -3669,7 +3581,10 @@
       <w:pPr>
         <w:pStyle w:val="Normal"/>
         <w:jc w:val="both"/>
-        <w:rPr/>
+        <w:rPr>
+          <w:b/>
+          <w:b/>
+        </w:rPr>
       </w:pPr>
       <w:r>
         <w:rPr>
@@ -3686,7 +3601,10 @@
       <w:pPr>
         <w:pStyle w:val="Normal"/>
         <w:jc w:val="both"/>
-        <w:rPr/>
+        <w:rPr>
+          <w:b/>
+          <w:b/>
+        </w:rPr>
       </w:pPr>
       <w:r>
         <w:rPr>
@@ -3703,7 +3621,10 @@
       <w:pPr>
         <w:pStyle w:val="Normal"/>
         <w:jc w:val="both"/>
-        <w:rPr/>
+        <w:rPr>
+          <w:b/>
+          <w:b/>
+        </w:rPr>
       </w:pPr>
       <w:r>
         <w:rPr>
@@ -3720,7 +3641,10 @@
       <w:pPr>
         <w:pStyle w:val="Normal"/>
         <w:jc w:val="both"/>
-        <w:rPr/>
+        <w:rPr>
+          <w:b/>
+          <w:b/>
+        </w:rPr>
       </w:pPr>
       <w:r>
         <w:rPr>
@@ -3737,7 +3661,10 @@
       <w:pPr>
         <w:pStyle w:val="Normal"/>
         <w:jc w:val="both"/>
-        <w:rPr/>
+        <w:rPr>
+          <w:b/>
+          <w:b/>
+        </w:rPr>
       </w:pPr>
       <w:r>
         <w:rPr>
@@ -3754,7 +3681,10 @@
       <w:pPr>
         <w:pStyle w:val="Normal"/>
         <w:jc w:val="both"/>
-        <w:rPr/>
+        <w:rPr>
+          <w:b/>
+          <w:b/>
+        </w:rPr>
       </w:pPr>
       <w:r>
         <w:rPr>
@@ -3770,7 +3700,10 @@
     <w:p>
       <w:pPr>
         <w:pStyle w:val="Normal"/>
-        <w:rPr/>
+        <w:rPr>
+          <w:b/>
+          <w:b/>
+        </w:rPr>
       </w:pPr>
       <w:r>
         <w:rPr/>
@@ -3783,7 +3716,10 @@
       <w:pPr>
         <w:pStyle w:val="Heading1"/>
         <w:jc w:val="center"/>
-        <w:rPr/>
+        <w:rPr>
+          <w:b/>
+          <w:b/>
+        </w:rPr>
       </w:pPr>
       <w:bookmarkStart w:id="1" w:name="_Toc84408882"/>
       <w:r>
@@ -3820,7 +3756,6 @@
         <w:p>
           <w:pPr>
             <w:pStyle w:val="Normal"/>
-            <w:pBdr/>
             <w:tabs>
               <w:tab w:val="clear" w:pos="720"/>
               <w:tab w:val="right" w:pos="9430" w:leader="none"/>
@@ -3836,6 +3771,7 @@
             <w:rPr>
               <w:webHidden/>
               <w:rStyle w:val="IndexLink"/>
+              <w:vanish w:val="false"/>
               <w:color w:val="000000"/>
             </w:rPr>
             <w:instrText> TOC \z \o "1-9" \u \h</w:instrText>
@@ -3844,6 +3780,7 @@
             <w:rPr>
               <w:webHidden/>
               <w:rStyle w:val="IndexLink"/>
+              <w:vanish w:val="false"/>
               <w:color w:val="000000"/>
             </w:rPr>
             <w:fldChar w:fldCharType="separate"/>
@@ -3853,6 +3790,7 @@
               <w:rPr>
                 <w:webHidden/>
                 <w:rStyle w:val="IndexLink"/>
+                <w:vanish w:val="false"/>
                 <w:color w:val="000000"/>
               </w:rPr>
               <w:t>Ilustración 1</w:t>
@@ -3864,7 +3802,6 @@
         <w:p>
           <w:pPr>
             <w:pStyle w:val="Normal"/>
-            <w:pBdr/>
             <w:tabs>
               <w:tab w:val="clear" w:pos="720"/>
               <w:tab w:val="right" w:pos="9430" w:leader="none"/>
@@ -3878,6 +3815,7 @@
               <w:rPr>
                 <w:webHidden/>
                 <w:rStyle w:val="IndexLink"/>
+                <w:vanish w:val="false"/>
                 <w:color w:val="000000"/>
               </w:rPr>
               <w:t>Ilustración 2</w:t>
@@ -3943,7 +3881,6 @@
         <w:p>
           <w:pPr>
             <w:pStyle w:val="Normal"/>
-            <w:pBdr/>
             <w:tabs>
               <w:tab w:val="clear" w:pos="720"/>
               <w:tab w:val="right" w:pos="9430" w:leader="none"/>
@@ -3961,6 +3898,7 @@
             <w:rPr>
               <w:webHidden/>
               <w:rStyle w:val="IndexLink"/>
+              <w:vanish w:val="false"/>
               <w:color w:val="000000"/>
             </w:rPr>
             <w:instrText> TOC \z \o "1-9" \u \h</w:instrText>
@@ -3969,6 +3907,7 @@
             <w:rPr>
               <w:webHidden/>
               <w:rStyle w:val="IndexLink"/>
+              <w:vanish w:val="false"/>
               <w:color w:val="000000"/>
             </w:rPr>
             <w:fldChar w:fldCharType="separate"/>
@@ -3978,6 +3917,7 @@
               <w:rPr>
                 <w:webHidden/>
                 <w:rStyle w:val="IndexLink"/>
+                <w:vanish w:val="false"/>
                 <w:color w:val="000000"/>
               </w:rPr>
               <w:t>Tabla 1</w:t>
@@ -3989,7 +3929,6 @@
         <w:p>
           <w:pPr>
             <w:pStyle w:val="Normal"/>
-            <w:pBdr/>
             <w:tabs>
               <w:tab w:val="clear" w:pos="720"/>
               <w:tab w:val="right" w:pos="9430" w:leader="none"/>
@@ -4005,6 +3944,7 @@
               <w:rPr>
                 <w:webHidden/>
                 <w:rStyle w:val="IndexLink"/>
+                <w:vanish w:val="false"/>
                 <w:color w:val="000000"/>
               </w:rPr>
               <w:t>Tabla 2</w:t>
@@ -4015,6 +3955,7 @@
           <w:r>
             <w:rPr>
               <w:rStyle w:val="IndexLink"/>
+              <w:vanish w:val="false"/>
               <w:color w:val="000000"/>
             </w:rPr>
             <w:fldChar w:fldCharType="end"/>
@@ -4062,7 +4003,6 @@
     <w:p>
       <w:pPr>
         <w:pStyle w:val="Normal"/>
-        <w:pBdr/>
         <w:tabs>
           <w:tab w:val="clear" w:pos="720"/>
           <w:tab w:val="right" w:pos="8813" w:leader="none"/>
@@ -4322,44 +4262,11 @@
     </w:p>
     <w:p>
       <w:pPr>
-        <w:pStyle w:val="Normal"/>
-        <w:rPr>
-          <w:b/>
-          <w:b/>
-        </w:rPr>
-      </w:pPr>
-      <w:r>
-        <w:rPr>
-          <w:b/>
-        </w:rPr>
-      </w:r>
-    </w:p>
-    <w:p>
-      <w:pPr>
-        <w:pStyle w:val="Normal"/>
-        <w:rPr/>
-      </w:pPr>
-      <w:r>
-        <w:rPr/>
-      </w:r>
-    </w:p>
-    <w:p>
-      <w:pPr>
-        <w:pStyle w:val="Normal"/>
-        <w:rPr/>
-      </w:pPr>
-      <w:r>
-        <w:rPr/>
-      </w:r>
-    </w:p>
-    <w:p>
-      <w:pPr>
         <w:pStyle w:val="Heading1"/>
         <w:numPr>
           <w:ilvl w:val="0"/>
           <w:numId w:val="3"/>
         </w:numPr>
-        <w:pBdr/>
         <w:tabs>
           <w:tab w:val="clear" w:pos="720"/>
           <w:tab w:val="left" w:pos="533" w:leader="none"/>
@@ -4436,7 +4343,6 @@
     <w:p>
       <w:pPr>
         <w:pStyle w:val="Normal"/>
-        <w:pBdr/>
         <w:ind w:left="264" w:right="618" w:firstLine="720"/>
         <w:jc w:val="both"/>
         <w:rPr/>
@@ -4448,7 +4354,6 @@
     <w:p>
       <w:pPr>
         <w:pStyle w:val="Normal"/>
-        <w:pBdr/>
         <w:ind w:left="264" w:right="618" w:firstLine="720"/>
         <w:jc w:val="both"/>
         <w:rPr/>
@@ -4460,7 +4365,6 @@
     <w:p>
       <w:pPr>
         <w:pStyle w:val="Normal"/>
-        <w:pBdr/>
         <w:ind w:left="264" w:right="618" w:firstLine="720"/>
         <w:jc w:val="both"/>
         <w:rPr/>
@@ -4472,7 +4376,6 @@
     <w:p>
       <w:pPr>
         <w:pStyle w:val="Normal"/>
-        <w:pBdr/>
         <w:ind w:left="264" w:right="618" w:firstLine="720"/>
         <w:jc w:val="both"/>
         <w:rPr/>
@@ -4484,7 +4387,6 @@
     <w:p>
       <w:pPr>
         <w:pStyle w:val="Normal"/>
-        <w:pBdr/>
         <w:ind w:left="264" w:right="618" w:firstLine="720"/>
         <w:jc w:val="both"/>
         <w:rPr/>
@@ -4496,7 +4398,6 @@
     <w:p>
       <w:pPr>
         <w:pStyle w:val="Normal"/>
-        <w:pBdr/>
         <w:ind w:left="264" w:right="618" w:firstLine="720"/>
         <w:jc w:val="both"/>
         <w:rPr/>
@@ -4508,7 +4409,6 @@
     <w:p>
       <w:pPr>
         <w:pStyle w:val="Normal"/>
-        <w:pBdr/>
         <w:ind w:left="264" w:right="618" w:firstLine="720"/>
         <w:jc w:val="both"/>
         <w:rPr/>
@@ -4520,7 +4420,6 @@
     <w:p>
       <w:pPr>
         <w:pStyle w:val="Normal"/>
-        <w:pBdr/>
         <w:ind w:left="264" w:right="618" w:firstLine="720"/>
         <w:jc w:val="both"/>
         <w:rPr/>
@@ -4532,7 +4431,6 @@
     <w:p>
       <w:pPr>
         <w:pStyle w:val="Normal"/>
-        <w:pBdr/>
         <w:ind w:left="264" w:right="618" w:firstLine="720"/>
         <w:jc w:val="both"/>
         <w:rPr/>
@@ -4544,7 +4442,6 @@
     <w:p>
       <w:pPr>
         <w:pStyle w:val="Normal"/>
-        <w:pBdr/>
         <w:ind w:left="264" w:right="618" w:firstLine="720"/>
         <w:jc w:val="both"/>
         <w:rPr/>
@@ -4556,7 +4453,6 @@
     <w:p>
       <w:pPr>
         <w:pStyle w:val="Normal"/>
-        <w:pBdr/>
         <w:ind w:left="264" w:right="618" w:firstLine="720"/>
         <w:jc w:val="both"/>
         <w:rPr/>
@@ -4598,7 +4494,7 @@
           <w:pgNumType w:fmt="decimal"/>
           <w:formProt w:val="false"/>
           <w:textDirection w:val="lrTb"/>
-          <w:docGrid w:type="default" w:linePitch="312" w:charSpace="4294961151"/>
+          <w:docGrid w:type="default" w:linePitch="312" w:charSpace="0"/>
         </w:sectPr>
       </w:pPr>
     </w:p>
@@ -4688,7 +4584,7 @@
           <w:pgMar w:left="1440" w:right="1440" w:gutter="0" w:header="0" w:top="1440" w:footer="1008" w:bottom="1440"/>
           <w:formProt w:val="false"/>
           <w:textDirection w:val="lrTb"/>
-          <w:docGrid w:type="default" w:linePitch="312" w:charSpace="4294961151"/>
+          <w:docGrid w:type="default" w:linePitch="312" w:charSpace="0"/>
         </w:sectPr>
       </w:pPr>
     </w:p>
@@ -5264,7 +5160,6 @@
       <w:pPr>
         <w:pStyle w:val="Normal"/>
         <w:keepNext w:val="true"/>
-        <w:pBdr/>
         <w:spacing w:lineRule="auto" w:line="240" w:before="0" w:after="200"/>
         <w:jc w:val="both"/>
         <w:rPr>
@@ -5283,7 +5178,6 @@
     <w:p>
       <w:pPr>
         <w:pStyle w:val="Normal"/>
-        <w:pBdr/>
         <w:ind w:right="613" w:hanging="0"/>
         <w:jc w:val="both"/>
         <w:rPr/>
@@ -5308,7 +5202,6 @@
     <w:p>
       <w:pPr>
         <w:pStyle w:val="Normal"/>
-        <w:pBdr/>
         <w:ind w:right="613" w:hanging="0"/>
         <w:jc w:val="both"/>
         <w:rPr/>
@@ -5411,7 +5304,7 @@
                 <wp:positionV relativeFrom="paragraph">
                   <wp:posOffset>179705</wp:posOffset>
                 </wp:positionV>
-                <wp:extent cx="6274435" cy="4481830"/>
+                <wp:extent cx="6275070" cy="4482465"/>
                 <wp:effectExtent l="1581150" t="19050" r="12700" b="0"/>
                 <wp:wrapNone/>
                 <wp:docPr id="2" name="Group 53"/>
@@ -5422,9 +5315,9 @@
                       <wpg:grpSpPr>
                         <a:xfrm>
                           <a:off x="0" y="0"/>
-                          <a:ext cx="6273720" cy="4481280"/>
+                          <a:ext cx="6274440" cy="4482000"/>
                           <a:chOff x="211320" y="179640"/>
-                          <a:chExt cx="6273720" cy="4481280"/>
+                          <a:chExt cx="6274440" cy="4482000"/>
                         </a:xfrm>
                       </wpg:grpSpPr>
                       <wpg:grpSp>
@@ -5432,7 +5325,7 @@
                         <wpg:grpSpPr>
                           <a:xfrm>
                             <a:off x="0" y="0"/>
-                            <a:ext cx="6273720" cy="4481280"/>
+                            <a:ext cx="6274440" cy="4482000"/>
                           </a:xfrm>
                         </wpg:grpSpPr>
                         <wps:wsp>
@@ -5440,7 +5333,7 @@
                           <wps:spPr>
                             <a:xfrm>
                               <a:off x="0" y="300240"/>
-                              <a:ext cx="4861080" cy="3211920"/>
+                              <a:ext cx="4861440" cy="3212640"/>
                             </a:xfrm>
                             <a:prstGeom prst="rect">
                               <a:avLst/>
@@ -5463,15 +5356,15 @@
                           <wpg:grpSpPr>
                             <a:xfrm>
                               <a:off x="1351440" y="0"/>
-                              <a:ext cx="4922640" cy="4481280"/>
+                              <a:ext cx="4923000" cy="4482000"/>
                             </a:xfrm>
                           </wpg:grpSpPr>
                           <wps:wsp>
                             <wps:cNvSpPr/>
                             <wps:spPr>
                               <a:xfrm>
-                                <a:off x="0" y="1269360"/>
-                                <a:ext cx="4861080" cy="3211920"/>
+                                <a:off x="0" y="1270080"/>
+                                <a:ext cx="4861440" cy="3211920"/>
                               </a:xfrm>
                               <a:prstGeom prst="rect">
                                 <a:avLst/>
@@ -5493,7 +5386,7 @@
                             <wpg:cNvGrpSpPr/>
                             <wpg:grpSpPr>
                               <a:xfrm>
-                                <a:off x="99360" y="0"/>
+                                <a:off x="100080" y="0"/>
                                 <a:ext cx="4822920" cy="3212640"/>
                               </a:xfrm>
                             </wpg:grpSpPr>
@@ -5501,16 +5394,16 @@
                               <wpg:cNvGrpSpPr/>
                               <wpg:grpSpPr>
                                 <a:xfrm>
-                                  <a:off x="605160" y="1166400"/>
-                                  <a:ext cx="4217760" cy="2045880"/>
+                                  <a:off x="605160" y="1167120"/>
+                                  <a:ext cx="4217760" cy="2045160"/>
                                 </a:xfrm>
                               </wpg:grpSpPr>
                               <wps:wsp>
                                 <wps:cNvSpPr/>
                                 <wps:spPr>
                                   <a:xfrm>
-                                    <a:off x="801720" y="1122120"/>
-                                    <a:ext cx="3416400" cy="923760"/>
+                                    <a:off x="801360" y="1122120"/>
+                                    <a:ext cx="3416400" cy="923400"/>
                                   </a:xfrm>
                                   <a:custGeom>
                                     <a:avLst/>
@@ -5560,20 +5453,22 @@
                                       </w:pPr>
                                       <w:r>
                                         <w:rPr>
+                                          <w:spacing w:val="0"/>
+                                          <w:smallCaps w:val="false"/>
+                                          <w:caps w:val="false"/>
+                                          <w:iCs w:val="false"/>
+                                          <w:bCs w:val="false"/>
+                                          <w:szCs w:val="22"/>
+                                          <w:vertAlign w:val="baseline"/>
+                                          <w:position w:val="0"/>
                                           <w:sz w:val="22"/>
-                                          <w:b w:val="false"/>
-                                          <w:u w:val="none"/>
+                                          <w:i w:val="false"/>
                                           <w:dstrike w:val="false"/>
                                           <w:strike w:val="false"/>
-                                          <w:i w:val="false"/>
-                                          <w:vertAlign w:val="baseline"/>
-                                          <w:position w:val="0"/>
-                                          <w:spacing w:val="0"/>
-                                          <w:szCs w:val="22"/>
-                                          <w:bCs w:val="false"/>
-                                          <w:iCs w:val="false"/>
-                                          <w:smallCaps w:val="false"/>
-                                          <w:caps w:val="false"/>
+                                          <w:u w:val="none"/>
+                                          <w:b w:val="false"/>
+                                          <w:sz w:val="22"/>
+                                          <w:rFonts w:ascii="Calibri" w:hAnsi="Calibri"/>
                                           <w:color w:val="000000"/>
                                         </w:rPr>
                                         <w:t>No se cuenta con la cantidad de horas de práctica necesaria para una lograr el nivel de comprensión deseado.</w:t>
@@ -5582,7 +5477,7 @@
                                     <w:p>
                                       <w:pPr>
                                         <w:overflowPunct w:val="false"/>
-                                        <w:spacing w:before="12" w:after="0" w:lineRule="auto" w:line="273"/>
+                                        <w:spacing w:before="12" w:after="0" w:lineRule="auto" w:line="271"/>
                                         <w:jc w:val="both"/>
                                         <w:rPr/>
                                       </w:pPr>
@@ -5603,7 +5498,7 @@
                                 <wpg:grpSpPr>
                                   <a:xfrm>
                                     <a:off x="0" y="0"/>
-                                    <a:ext cx="3817800" cy="1636920"/>
+                                    <a:ext cx="3817800" cy="1636560"/>
                                   </a:xfrm>
                                 </wpg:grpSpPr>
                                 <wps:wsp>
@@ -5611,7 +5506,7 @@
                                   <wps:spPr>
                                     <a:xfrm>
                                       <a:off x="318240" y="0"/>
-                                      <a:ext cx="3499560" cy="981000"/>
+                                      <a:ext cx="3499560" cy="980280"/>
                                     </a:xfrm>
                                     <a:custGeom>
                                       <a:avLst/>
@@ -5661,20 +5556,22 @@
                                         </w:pPr>
                                         <w:r>
                                           <w:rPr>
+                                            <w:spacing w:val="0"/>
+                                            <w:smallCaps w:val="false"/>
+                                            <w:caps w:val="false"/>
+                                            <w:iCs w:val="false"/>
+                                            <w:bCs w:val="false"/>
+                                            <w:szCs w:val="22"/>
+                                            <w:vertAlign w:val="baseline"/>
+                                            <w:position w:val="0"/>
                                             <w:sz w:val="22"/>
-                                            <w:b w:val="false"/>
-                                            <w:u w:val="none"/>
+                                            <w:i w:val="false"/>
                                             <w:dstrike w:val="false"/>
                                             <w:strike w:val="false"/>
-                                            <w:i w:val="false"/>
-                                            <w:vertAlign w:val="baseline"/>
-                                            <w:position w:val="0"/>
-                                            <w:spacing w:val="0"/>
-                                            <w:szCs w:val="22"/>
-                                            <w:bCs w:val="false"/>
-                                            <w:iCs w:val="false"/>
-                                            <w:smallCaps w:val="false"/>
-                                            <w:caps w:val="false"/>
+                                            <w:u w:val="none"/>
+                                            <w:b w:val="false"/>
+                                            <w:sz w:val="22"/>
+                                            <w:rFonts w:ascii="Calibri" w:hAnsi="Calibri"/>
                                             <w:color w:val="000000"/>
                                           </w:rPr>
                                           <w:t>El poco tiempo de trabajo que le asigna a contenidos con alta relevancia mientras que otros conceptos que no son tan importantes tienen mayor tiempo de trabajo.</w:t>
@@ -5683,7 +5580,7 @@
                                       <w:p>
                                         <w:pPr>
                                           <w:overflowPunct w:val="false"/>
-                                          <w:spacing w:before="12" w:after="0" w:lineRule="auto" w:line="273"/>
+                                          <w:spacing w:before="12" w:after="0" w:lineRule="auto" w:line="271"/>
                                           <w:jc w:val="both"/>
                                           <w:rPr/>
                                         </w:pPr>
@@ -5704,7 +5601,7 @@
                                   <wps:spPr>
                                     <a:xfrm>
                                       <a:off x="0" y="585000"/>
-                                      <a:ext cx="685080" cy="1052280"/>
+                                      <a:ext cx="684360" cy="1051560"/>
                                     </a:xfrm>
                                     <a:prstGeom prst="bentConnector3">
                                       <a:avLst>
@@ -5735,7 +5632,7 @@
                               <wpg:grpSpPr>
                                 <a:xfrm>
                                   <a:off x="0" y="0"/>
-                                  <a:ext cx="4059720" cy="1743840"/>
+                                  <a:ext cx="4059720" cy="1744200"/>
                                 </a:xfrm>
                               </wpg:grpSpPr>
                               <wps:wsp>
@@ -5743,7 +5640,7 @@
                                 <wps:spPr>
                                   <a:xfrm>
                                     <a:off x="644040" y="0"/>
-                                    <a:ext cx="3415680" cy="1003320"/>
+                                    <a:ext cx="3415680" cy="1002600"/>
                                   </a:xfrm>
                                   <a:custGeom>
                                     <a:avLst/>
@@ -5793,20 +5690,22 @@
                                       </w:pPr>
                                       <w:r>
                                         <w:rPr>
+                                          <w:spacing w:val="0"/>
+                                          <w:smallCaps w:val="false"/>
+                                          <w:caps w:val="false"/>
+                                          <w:iCs w:val="false"/>
+                                          <w:bCs w:val="false"/>
+                                          <w:szCs w:val="22"/>
+                                          <w:vertAlign w:val="baseline"/>
+                                          <w:position w:val="0"/>
                                           <w:sz w:val="22"/>
-                                          <w:b w:val="false"/>
-                                          <w:u w:val="none"/>
+                                          <w:i w:val="false"/>
                                           <w:dstrike w:val="false"/>
                                           <w:strike w:val="false"/>
-                                          <w:i w:val="false"/>
-                                          <w:vertAlign w:val="baseline"/>
-                                          <w:position w:val="0"/>
-                                          <w:spacing w:val="0"/>
-                                          <w:szCs w:val="22"/>
-                                          <w:bCs w:val="false"/>
-                                          <w:iCs w:val="false"/>
-                                          <w:smallCaps w:val="false"/>
-                                          <w:caps w:val="false"/>
+                                          <w:u w:val="none"/>
+                                          <w:b w:val="false"/>
+                                          <w:sz w:val="22"/>
+                                          <w:rFonts w:ascii="Calibri" w:hAnsi="Calibri"/>
                                           <w:color w:val="000000"/>
                                         </w:rPr>
                                         <w:t>Poco o nulo apoyo por parte del MEP para desarrollar una evaluación con el propósito de identificar mejoras en la currícula de los talleres exploratorios.</w:t>
@@ -5822,7 +5721,7 @@
                                 <wps:cNvSpPr/>
                                 <wps:spPr>
                                   <a:xfrm flipH="1" rot="10800000">
-                                    <a:off x="0" y="525240"/>
+                                    <a:off x="0" y="525960"/>
                                     <a:ext cx="583560" cy="1218600"/>
                                   </a:xfrm>
                                   <a:prstGeom prst="bentConnector3">
@@ -5888,22 +5787,22 @@
           </mc:Choice>
           <mc:Fallback>
             <w:pict>
-              <v:group id="shape_0" alt="Group 53" style="position:absolute;margin-left:16.65pt;margin-top:14.15pt;width:494pt;height:352.85pt" coordorigin="333,283" coordsize="9880,7057">
-                <v:group id="shape_0" alt="Group 1" style="position:absolute;left:333;top:283;width:9880;height:7057">
-                  <v:rect id="shape_0" ID="Rectangle 2" path="m0,0l-2147483645,0l-2147483645,-2147483646l0,-2147483646xe" stroked="f" o:allowincell="f" style="position:absolute;left:333;top:756;width:7654;height:5057;mso-wrap-style:none;v-text-anchor:middle">
+              <v:group id="shape_0" alt="Group 53" style="position:absolute;margin-left:16.65pt;margin-top:14.15pt;width:494.05pt;height:352.9pt" coordorigin="333,283" coordsize="9881,7058">
+                <v:group id="shape_0" style="position:absolute;left:333;top:283;width:9881;height:7058">
+                  <v:rect id="shape_0" path="m0,0l-2147483645,0l-2147483645,-2147483646l0,-2147483646xe" stroked="f" o:allowincell="f" style="position:absolute;left:333;top:756;width:7655;height:5058;mso-wrap-style:none;v-text-anchor:middle">
                     <v:fill o:detectmouseclick="t" on="false"/>
                     <v:stroke color="#3465a4" joinstyle="round" endcap="flat"/>
                     <w10:wrap type="none"/>
                   </v:rect>
-                  <v:group id="shape_0" alt="Group 3" style="position:absolute;left:2461;top:283;width:7752;height:7057">
-                    <v:rect id="shape_0" ID="Rectangle 4" path="m0,0l-2147483645,0l-2147483645,-2147483646l0,-2147483646xe" stroked="f" o:allowincell="f" style="position:absolute;left:2461;top:2282;width:7654;height:5057;mso-wrap-style:none;v-text-anchor:middle">
+                  <v:group id="shape_0" style="position:absolute;left:2461;top:283;width:7752;height:7058">
+                    <v:rect id="shape_0" path="m0,0l-2147483645,0l-2147483645,-2147483646l0,-2147483646xe" stroked="f" o:allowincell="f" style="position:absolute;left:2461;top:2283;width:7655;height:5057;mso-wrap-style:none;v-text-anchor:middle">
                       <v:fill o:detectmouseclick="t" on="false"/>
                       <v:stroke color="#3465a4" joinstyle="round" endcap="flat"/>
                       <w10:wrap type="none"/>
                     </v:rect>
-                    <v:group id="shape_0" alt="Group 5" style="position:absolute;left:2615;top:283;width:7598;height:5059">
-                      <v:group id="shape_0" alt="Group 6" style="position:absolute;left:3571;top:2120;width:6643;height:3222">
-                        <v:group id="shape_0" alt="Group 8" style="position:absolute;left:3571;top:2120;width:6012;height:2578">
+                    <v:group id="shape_0" style="position:absolute;left:2616;top:283;width:7597;height:5059">
+                      <v:group id="shape_0" style="position:absolute;left:3572;top:2121;width:6642;height:3221">
+                        <v:group id="shape_0" style="position:absolute;left:3572;top:2121;width:6012;height:2577">
                           <v:shapetype id="_x0000_t34" coordsize="21600,21600" o:spt="34" adj="10800" path="m,l@0,l@0,21600l21600,21600nfe">
                             <v:stroke joinstyle="miter"/>
                             <v:formulas>
@@ -5914,22 +5813,22 @@
                               <v:h position="@0,10800"/>
                             </v:handles>
                           </v:shapetype>
-                          <v:shape id="shape_0" ID="Connector: Elbow 10" path="m0,0l-2147483647,0l-2147483647,-2147483644l-2147483645,-2147483644e" stroked="t" o:allowincell="f" style="position:absolute;left:3571;top:3041;width:1078;height:1656;mso-wrap-style:none;v-text-anchor:middle" type="_x0000_t34">
+                          <v:shape id="shape_0" path="m0,0l-2147483647,0l-2147483647,-2147483644l-2147483645,-2147483644e" stroked="t" o:allowincell="f" style="position:absolute;left:3572;top:3042;width:1077;height:1655;mso-wrap-style:none;v-text-anchor:middle" type="_x0000_t34">
                             <v:fill o:detectmouseclick="t" on="false"/>
                             <v:stroke color="#4a7dba" weight="19080" endarrow="block" endarrowwidth="medium" endarrowlength="medium" joinstyle="round" endcap="flat"/>
                             <w10:wrap type="none"/>
                           </v:shape>
                         </v:group>
                       </v:group>
-                      <v:group id="shape_0" alt="Group 11" style="position:absolute;left:2615;top:283;width:6396;height:2745">
-                        <v:shape id="shape_0" ID="Connector: Elbow 13" path="m0,0l-2147483647,0l-2147483647,-2147483644l-2147483645,-2147483644e" stroked="t" o:allowincell="f" style="position:absolute;left:2618;top:1110;width:918;height:1918;flip:x;mso-wrap-style:none;v-text-anchor:middle;rotation:180" type="_x0000_t34">
+                      <v:group id="shape_0" style="position:absolute;left:2616;top:283;width:6396;height:2746">
+                        <v:shape id="shape_0" path="m0,0l-2147483647,0l-2147483647,-2147483644l-2147483645,-2147483644e" stroked="t" o:allowincell="f" style="position:absolute;left:2619;top:1111;width:918;height:1918;flip:x;mso-wrap-style:none;v-text-anchor:middle;rotation:180" type="_x0000_t34">
                           <v:fill o:detectmouseclick="t" on="false"/>
                           <v:stroke color="#4a7dba" weight="19080" endarrow="block" endarrowwidth="medium" endarrowlength="medium" joinstyle="round" endcap="flat"/>
                           <w10:wrap type="none"/>
                         </v:shape>
                       </v:group>
                     </v:group>
-                    <v:shape id="shape_0" ID="Connector: Elbow 14" path="m0,0l-2147483647,0l-2147483647,-2147483644l-2147483645,-2147483644e" stroked="t" o:allowincell="f" style="position:absolute;left:2558;top:1098;width:1376;height:1918;mso-wrap-style:none;v-text-anchor:middle" type="_x0000_t34">
+                    <v:shape id="shape_0" path="m0,0l-2147483647,0l-2147483647,-2147483644l-2147483645,-2147483644e" stroked="t" o:allowincell="f" style="position:absolute;left:2558;top:1098;width:1376;height:1918;mso-wrap-style:none;v-text-anchor:middle" type="_x0000_t34">
                       <v:fill o:detectmouseclick="t" on="false"/>
                       <v:stroke color="#4a7dba" weight="19080" endarrow="block" endarrowwidth="medium" endarrowlength="medium" joinstyle="round" endcap="flat"/>
                       <w10:wrap type="none"/>
@@ -5951,7 +5850,7 @@
                 <wp:positionV relativeFrom="paragraph">
                   <wp:posOffset>-279400</wp:posOffset>
                 </wp:positionV>
-                <wp:extent cx="4881245" cy="229235"/>
+                <wp:extent cx="4881880" cy="229870"/>
                 <wp:effectExtent l="0" t="0" r="0" b="0"/>
                 <wp:wrapNone/>
                 <wp:docPr id="3" name="Rectangle 52"/>
@@ -5962,7 +5861,7 @@
                       <wps:spPr>
                         <a:xfrm>
                           <a:off x="0" y="0"/>
-                          <a:ext cx="4880520" cy="228600"/>
+                          <a:ext cx="4881240" cy="229320"/>
                         </a:xfrm>
                         <a:prstGeom prst="rect">
                           <a:avLst/>
@@ -6008,7 +5907,7 @@
           </mc:Choice>
           <mc:Fallback>
             <w:pict>
-              <v:rect id="shape_0" ID="Rectangle 52" path="m0,0l-2147483645,0l-2147483645,-2147483646l0,-2147483646xe" fillcolor="white" stroked="f" o:allowincell="f" style="position:absolute;margin-left:22pt;margin-top:-22pt;width:384.25pt;height:17.95pt;mso-wrap-style:square;v-text-anchor:top" wp14:anchorId="3EA6837E">
+              <v:rect id="shape_0" ID="Rectangle 52" path="m0,0l-2147483645,0l-2147483645,-2147483646l0,-2147483646xe" fillcolor="white" stroked="f" o:allowincell="f" style="position:absolute;margin-left:22pt;margin-top:-22pt;width:384.3pt;height:18pt;mso-wrap-style:square;v-text-anchor:top" wp14:anchorId="3EA6837E">
                 <v:fill o:detectmouseclick="t" type="solid" color2="black"/>
                 <v:stroke color="#3465a4" joinstyle="round" endcap="flat"/>
                 <v:textbox>
@@ -6044,7 +5943,7 @@
                 <wp:positionV relativeFrom="paragraph">
                   <wp:posOffset>3251200</wp:posOffset>
                 </wp:positionV>
-                <wp:extent cx="4871720" cy="22860"/>
+                <wp:extent cx="4872355" cy="23495"/>
                 <wp:effectExtent l="0" t="0" r="0" b="0"/>
                 <wp:wrapNone/>
                 <wp:docPr id="5" name="Rectangle 54"/>
@@ -6055,7 +5954,7 @@
                       <wps:spPr>
                         <a:xfrm>
                           <a:off x="0" y="0"/>
-                          <a:ext cx="4871160" cy="22320"/>
+                          <a:ext cx="4871880" cy="23040"/>
                         </a:xfrm>
                         <a:prstGeom prst="rect">
                           <a:avLst/>
@@ -6101,7 +6000,7 @@
           </mc:Choice>
           <mc:Fallback>
             <w:pict>
-              <v:rect id="shape_0" ID="Rectangle 54" path="m0,0l-2147483645,0l-2147483645,-2147483646l0,-2147483646xe" fillcolor="white" stroked="f" o:allowincell="f" style="position:absolute;margin-left:23pt;margin-top:256pt;width:383.5pt;height:1.7pt;mso-wrap-style:square;v-text-anchor:top" wp14:anchorId="04DBF323">
+              <v:rect id="shape_0" ID="Rectangle 54" path="m0,0l-2147483645,0l-2147483645,-2147483646l0,-2147483646xe" fillcolor="white" stroked="f" o:allowincell="f" style="position:absolute;margin-left:23pt;margin-top:256pt;width:383.55pt;height:1.75pt;mso-wrap-style:square;v-text-anchor:top" wp14:anchorId="04DBF323">
                 <v:fill o:detectmouseclick="t" type="solid" color2="black"/>
                 <v:stroke color="#3465a4" joinstyle="round" endcap="flat"/>
                 <v:textbox>
@@ -6147,7 +6046,6 @@
     <w:p>
       <w:pPr>
         <w:pStyle w:val="Normal"/>
-        <w:pBdr/>
         <w:ind w:left="264" w:right="616" w:firstLine="720"/>
         <w:jc w:val="both"/>
         <w:rPr/>
@@ -6159,7 +6057,6 @@
     <w:p>
       <w:pPr>
         <w:pStyle w:val="Normal"/>
-        <w:pBdr/>
         <w:ind w:left="264" w:right="616" w:firstLine="720"/>
         <w:jc w:val="both"/>
         <w:rPr/>
@@ -6171,7 +6068,6 @@
     <w:p>
       <w:pPr>
         <w:pStyle w:val="Normal"/>
-        <w:pBdr/>
         <w:ind w:left="264" w:right="616" w:firstLine="720"/>
         <w:jc w:val="both"/>
         <w:rPr/>
@@ -6183,7 +6079,6 @@
     <w:p>
       <w:pPr>
         <w:pStyle w:val="Normal"/>
-        <w:pBdr/>
         <w:ind w:left="264" w:right="616" w:firstLine="720"/>
         <w:jc w:val="both"/>
         <w:rPr/>
@@ -6195,7 +6090,6 @@
     <w:p>
       <w:pPr>
         <w:pStyle w:val="Normal"/>
-        <w:pBdr/>
         <w:ind w:left="264" w:right="616" w:firstLine="720"/>
         <w:jc w:val="both"/>
         <w:rPr/>
@@ -6207,7 +6101,6 @@
     <w:p>
       <w:pPr>
         <w:pStyle w:val="Normal"/>
-        <w:pBdr/>
         <w:ind w:left="264" w:right="616" w:firstLine="720"/>
         <w:jc w:val="both"/>
         <w:rPr/>
@@ -6219,7 +6112,6 @@
     <w:p>
       <w:pPr>
         <w:pStyle w:val="Normal"/>
-        <w:pBdr/>
         <w:ind w:left="264" w:right="616" w:firstLine="720"/>
         <w:jc w:val="both"/>
         <w:rPr/>
@@ -6292,7 +6184,6 @@
           <w:ilvl w:val="0"/>
           <w:numId w:val="2"/>
         </w:numPr>
-        <w:pBdr/>
         <w:spacing w:before="139" w:after="0"/>
         <w:jc w:val="both"/>
         <w:rPr/>
@@ -6307,7 +6198,6 @@
     <w:p>
       <w:pPr>
         <w:pStyle w:val="Normal"/>
-        <w:pBdr/>
         <w:spacing w:before="139" w:after="0"/>
         <w:jc w:val="both"/>
         <w:rPr>
@@ -6323,7 +6213,6 @@
     <w:p>
       <w:pPr>
         <w:pStyle w:val="Normal"/>
-        <w:pBdr/>
         <w:spacing w:before="139" w:after="0"/>
         <w:jc w:val="both"/>
         <w:rPr>
@@ -6339,7 +6228,6 @@
     <w:p>
       <w:pPr>
         <w:pStyle w:val="Normal"/>
-        <w:pBdr/>
         <w:spacing w:before="139" w:after="0"/>
         <w:jc w:val="both"/>
         <w:rPr/>
@@ -6371,7 +6259,6 @@
           <w:ilvl w:val="0"/>
           <w:numId w:val="2"/>
         </w:numPr>
-        <w:pBdr/>
         <w:spacing w:before="139" w:after="0"/>
         <w:rPr/>
       </w:pPr>
@@ -6389,7 +6276,6 @@
           <w:ilvl w:val="0"/>
           <w:numId w:val="2"/>
         </w:numPr>
-        <w:pBdr/>
         <w:spacing w:before="139" w:after="0"/>
         <w:jc w:val="both"/>
         <w:rPr/>
@@ -6408,7 +6294,6 @@
           <w:ilvl w:val="0"/>
           <w:numId w:val="2"/>
         </w:numPr>
-        <w:pBdr/>
         <w:spacing w:before="139" w:after="0"/>
         <w:jc w:val="both"/>
         <w:rPr/>
@@ -6423,7 +6308,6 @@
     <w:p>
       <w:pPr>
         <w:pStyle w:val="Normal"/>
-        <w:pBdr/>
         <w:spacing w:before="139" w:after="0"/>
         <w:ind w:left="983" w:hanging="0"/>
         <w:jc w:val="both"/>
@@ -6441,12 +6325,11 @@
     <w:p>
       <w:pPr>
         <w:pStyle w:val="Normal"/>
-        <w:pBdr/>
         <w:tabs>
           <w:tab w:val="clear" w:pos="720"/>
           <w:tab w:val="left" w:pos="985" w:leader="none"/>
         </w:tabs>
-        <w:spacing w:lineRule="auto" w:line="470" w:before="3" w:after="0"/>
+        <w:spacing w:lineRule="auto" w:line="468" w:before="3" w:after="0"/>
         <w:ind w:left="984" w:right="619" w:hanging="0"/>
         <w:jc w:val="both"/>
         <w:rPr>
@@ -6462,12 +6345,11 @@
     <w:p>
       <w:pPr>
         <w:pStyle w:val="Normal"/>
-        <w:pBdr/>
         <w:tabs>
           <w:tab w:val="clear" w:pos="720"/>
           <w:tab w:val="left" w:pos="985" w:leader="none"/>
         </w:tabs>
-        <w:spacing w:lineRule="auto" w:line="470" w:before="3" w:after="0"/>
+        <w:spacing w:lineRule="auto" w:line="468" w:before="3" w:after="0"/>
         <w:ind w:left="984" w:right="619" w:hanging="0"/>
         <w:jc w:val="both"/>
         <w:rPr>
@@ -6483,12 +6365,11 @@
     <w:p>
       <w:pPr>
         <w:pStyle w:val="Normal"/>
-        <w:pBdr/>
         <w:tabs>
           <w:tab w:val="clear" w:pos="720"/>
           <w:tab w:val="left" w:pos="985" w:leader="none"/>
         </w:tabs>
-        <w:spacing w:lineRule="auto" w:line="470" w:before="3" w:after="0"/>
+        <w:spacing w:lineRule="auto" w:line="468" w:before="3" w:after="0"/>
         <w:ind w:left="984" w:right="619" w:hanging="0"/>
         <w:jc w:val="both"/>
         <w:rPr>
@@ -6504,12 +6385,11 @@
     <w:p>
       <w:pPr>
         <w:pStyle w:val="Normal"/>
-        <w:pBdr/>
         <w:tabs>
           <w:tab w:val="clear" w:pos="720"/>
           <w:tab w:val="left" w:pos="985" w:leader="none"/>
         </w:tabs>
-        <w:spacing w:lineRule="auto" w:line="470" w:before="3" w:after="0"/>
+        <w:spacing w:lineRule="auto" w:line="468" w:before="3" w:after="0"/>
         <w:ind w:left="984" w:right="619" w:hanging="0"/>
         <w:jc w:val="both"/>
         <w:rPr>
@@ -6525,12 +6405,11 @@
     <w:p>
       <w:pPr>
         <w:pStyle w:val="Normal"/>
-        <w:pBdr/>
         <w:tabs>
           <w:tab w:val="clear" w:pos="720"/>
           <w:tab w:val="left" w:pos="985" w:leader="none"/>
         </w:tabs>
-        <w:spacing w:lineRule="auto" w:line="470" w:before="3" w:after="0"/>
+        <w:spacing w:lineRule="auto" w:line="468" w:before="3" w:after="0"/>
         <w:ind w:left="984" w:right="619" w:hanging="0"/>
         <w:jc w:val="both"/>
         <w:rPr>
@@ -6546,12 +6425,11 @@
     <w:p>
       <w:pPr>
         <w:pStyle w:val="Normal"/>
-        <w:pBdr/>
         <w:tabs>
           <w:tab w:val="clear" w:pos="720"/>
           <w:tab w:val="left" w:pos="985" w:leader="none"/>
         </w:tabs>
-        <w:spacing w:lineRule="auto" w:line="470" w:before="3" w:after="0"/>
+        <w:spacing w:lineRule="auto" w:line="468" w:before="3" w:after="0"/>
         <w:ind w:left="984" w:right="619" w:hanging="0"/>
         <w:jc w:val="both"/>
         <w:rPr>
@@ -6567,12 +6445,11 @@
     <w:p>
       <w:pPr>
         <w:pStyle w:val="Normal"/>
-        <w:pBdr/>
         <w:tabs>
           <w:tab w:val="clear" w:pos="720"/>
           <w:tab w:val="left" w:pos="985" w:leader="none"/>
         </w:tabs>
-        <w:spacing w:lineRule="auto" w:line="470" w:before="3" w:after="0"/>
+        <w:spacing w:lineRule="auto" w:line="468" w:before="3" w:after="0"/>
         <w:ind w:left="984" w:right="619" w:hanging="0"/>
         <w:jc w:val="both"/>
         <w:rPr>
@@ -6588,12 +6465,11 @@
     <w:p>
       <w:pPr>
         <w:pStyle w:val="Normal"/>
-        <w:pBdr/>
         <w:tabs>
           <w:tab w:val="clear" w:pos="720"/>
           <w:tab w:val="left" w:pos="985" w:leader="none"/>
         </w:tabs>
-        <w:spacing w:lineRule="auto" w:line="470" w:before="3" w:after="0"/>
+        <w:spacing w:lineRule="auto" w:line="468" w:before="3" w:after="0"/>
         <w:ind w:left="984" w:right="619" w:hanging="0"/>
         <w:jc w:val="both"/>
         <w:rPr>
@@ -6609,12 +6485,11 @@
     <w:p>
       <w:pPr>
         <w:pStyle w:val="Normal"/>
-        <w:pBdr/>
         <w:tabs>
           <w:tab w:val="clear" w:pos="720"/>
           <w:tab w:val="left" w:pos="985" w:leader="none"/>
         </w:tabs>
-        <w:spacing w:lineRule="auto" w:line="470" w:before="3" w:after="0"/>
+        <w:spacing w:lineRule="auto" w:line="468" w:before="3" w:after="0"/>
         <w:ind w:left="984" w:right="619" w:hanging="0"/>
         <w:jc w:val="both"/>
         <w:rPr>
@@ -6643,7 +6518,6 @@
       <w:pPr>
         <w:pStyle w:val="Normal"/>
         <w:keepNext w:val="true"/>
-        <w:pBdr/>
         <w:spacing w:lineRule="auto" w:line="240" w:before="0" w:after="200"/>
         <w:rPr>
           <w:color w:val="000000"/>
@@ -7680,7 +7554,7 @@
           <w:pgMar w:left="1440" w:right="1440" w:gutter="0" w:header="0" w:top="1440" w:footer="1008" w:bottom="1440"/>
           <w:formProt w:val="false"/>
           <w:textDirection w:val="lrTb"/>
-          <w:docGrid w:type="default" w:linePitch="312" w:charSpace="4294961151"/>
+          <w:docGrid w:type="default" w:linePitch="312" w:charSpace="0"/>
         </w:sectPr>
       </w:pPr>
     </w:p>
@@ -9108,17 +8982,17 @@
         <w:tblLook w:val="0400" w:noHBand="0" w:noVBand="1" w:firstColumn="0" w:lastRow="0" w:lastColumn="0" w:firstRow="0"/>
       </w:tblPr>
       <w:tblGrid>
-        <w:gridCol w:w="1910"/>
-        <w:gridCol w:w="1865"/>
-        <w:gridCol w:w="2069"/>
-        <w:gridCol w:w="2251"/>
+        <w:gridCol w:w="1909"/>
+        <w:gridCol w:w="1866"/>
+        <w:gridCol w:w="2068"/>
+        <w:gridCol w:w="2252"/>
         <w:gridCol w:w="2340"/>
       </w:tblGrid>
       <w:tr>
         <w:trPr/>
         <w:tc>
           <w:tcPr>
-            <w:tcW w:w="1910" w:type="dxa"/>
+            <w:tcW w:w="1909" w:type="dxa"/>
             <w:tcBorders>
               <w:top w:val="single" w:sz="4" w:space="0" w:color="000000"/>
               <w:left w:val="single" w:sz="4" w:space="0" w:color="000000"/>
@@ -9149,7 +9023,7 @@
         </w:tc>
         <w:tc>
           <w:tcPr>
-            <w:tcW w:w="1865" w:type="dxa"/>
+            <w:tcW w:w="1866" w:type="dxa"/>
             <w:tcBorders>
               <w:top w:val="single" w:sz="4" w:space="0" w:color="000000"/>
               <w:left w:val="single" w:sz="4" w:space="0" w:color="000000"/>
@@ -9180,7 +9054,7 @@
         </w:tc>
         <w:tc>
           <w:tcPr>
-            <w:tcW w:w="2069" w:type="dxa"/>
+            <w:tcW w:w="2068" w:type="dxa"/>
             <w:tcBorders>
               <w:top w:val="single" w:sz="4" w:space="0" w:color="000000"/>
               <w:left w:val="single" w:sz="4" w:space="0" w:color="000000"/>
@@ -9211,7 +9085,7 @@
         </w:tc>
         <w:tc>
           <w:tcPr>
-            <w:tcW w:w="2251" w:type="dxa"/>
+            <w:tcW w:w="2252" w:type="dxa"/>
             <w:tcBorders>
               <w:top w:val="single" w:sz="4" w:space="0" w:color="000000"/>
               <w:left w:val="single" w:sz="4" w:space="0" w:color="000000"/>
@@ -9276,7 +9150,7 @@
         <w:trPr/>
         <w:tc>
           <w:tcPr>
-            <w:tcW w:w="1910" w:type="dxa"/>
+            <w:tcW w:w="1909" w:type="dxa"/>
             <w:tcBorders>
               <w:top w:val="single" w:sz="4" w:space="0" w:color="000000"/>
               <w:left w:val="single" w:sz="4" w:space="0" w:color="000000"/>
@@ -9306,7 +9180,7 @@
         </w:tc>
         <w:tc>
           <w:tcPr>
-            <w:tcW w:w="1865" w:type="dxa"/>
+            <w:tcW w:w="1866" w:type="dxa"/>
             <w:tcBorders>
               <w:top w:val="single" w:sz="4" w:space="0" w:color="000000"/>
               <w:left w:val="single" w:sz="4" w:space="0" w:color="000000"/>
@@ -9336,7 +9210,7 @@
         </w:tc>
         <w:tc>
           <w:tcPr>
-            <w:tcW w:w="2069" w:type="dxa"/>
+            <w:tcW w:w="2068" w:type="dxa"/>
             <w:tcBorders>
               <w:top w:val="single" w:sz="4" w:space="0" w:color="000000"/>
               <w:left w:val="single" w:sz="4" w:space="0" w:color="000000"/>
@@ -9366,7 +9240,7 @@
         </w:tc>
         <w:tc>
           <w:tcPr>
-            <w:tcW w:w="2251" w:type="dxa"/>
+            <w:tcW w:w="2252" w:type="dxa"/>
             <w:tcBorders>
               <w:top w:val="single" w:sz="4" w:space="0" w:color="000000"/>
               <w:left w:val="single" w:sz="4" w:space="0" w:color="000000"/>
@@ -9429,7 +9303,7 @@
         <w:trPr/>
         <w:tc>
           <w:tcPr>
-            <w:tcW w:w="1910" w:type="dxa"/>
+            <w:tcW w:w="1909" w:type="dxa"/>
             <w:tcBorders>
               <w:top w:val="single" w:sz="4" w:space="0" w:color="000000"/>
               <w:left w:val="single" w:sz="4" w:space="0" w:color="000000"/>
@@ -9459,7 +9333,7 @@
         </w:tc>
         <w:tc>
           <w:tcPr>
-            <w:tcW w:w="1865" w:type="dxa"/>
+            <w:tcW w:w="1866" w:type="dxa"/>
             <w:tcBorders>
               <w:top w:val="single" w:sz="4" w:space="0" w:color="000000"/>
               <w:left w:val="single" w:sz="4" w:space="0" w:color="000000"/>
@@ -9489,7 +9363,7 @@
         </w:tc>
         <w:tc>
           <w:tcPr>
-            <w:tcW w:w="2069" w:type="dxa"/>
+            <w:tcW w:w="2068" w:type="dxa"/>
             <w:tcBorders>
               <w:top w:val="single" w:sz="4" w:space="0" w:color="000000"/>
               <w:left w:val="single" w:sz="4" w:space="0" w:color="000000"/>
@@ -9519,7 +9393,7 @@
         </w:tc>
         <w:tc>
           <w:tcPr>
-            <w:tcW w:w="2251" w:type="dxa"/>
+            <w:tcW w:w="2252" w:type="dxa"/>
             <w:tcBorders>
               <w:top w:val="single" w:sz="4" w:space="0" w:color="000000"/>
               <w:left w:val="single" w:sz="4" w:space="0" w:color="000000"/>
@@ -9582,7 +9456,7 @@
         <w:trPr/>
         <w:tc>
           <w:tcPr>
-            <w:tcW w:w="1910" w:type="dxa"/>
+            <w:tcW w:w="1909" w:type="dxa"/>
             <w:tcBorders>
               <w:top w:val="single" w:sz="4" w:space="0" w:color="000000"/>
               <w:left w:val="single" w:sz="4" w:space="0" w:color="000000"/>
@@ -9612,7 +9486,7 @@
         </w:tc>
         <w:tc>
           <w:tcPr>
-            <w:tcW w:w="1865" w:type="dxa"/>
+            <w:tcW w:w="1866" w:type="dxa"/>
             <w:tcBorders>
               <w:top w:val="single" w:sz="4" w:space="0" w:color="000000"/>
               <w:left w:val="single" w:sz="4" w:space="0" w:color="000000"/>
@@ -9642,7 +9516,7 @@
         </w:tc>
         <w:tc>
           <w:tcPr>
-            <w:tcW w:w="2069" w:type="dxa"/>
+            <w:tcW w:w="2068" w:type="dxa"/>
             <w:tcBorders>
               <w:top w:val="single" w:sz="4" w:space="0" w:color="000000"/>
               <w:left w:val="single" w:sz="4" w:space="0" w:color="000000"/>
@@ -9672,7 +9546,7 @@
         </w:tc>
         <w:tc>
           <w:tcPr>
-            <w:tcW w:w="2251" w:type="dxa"/>
+            <w:tcW w:w="2252" w:type="dxa"/>
             <w:tcBorders>
               <w:top w:val="single" w:sz="4" w:space="0" w:color="000000"/>
               <w:left w:val="single" w:sz="4" w:space="0" w:color="000000"/>
@@ -9925,7 +9799,6 @@
       <w:pPr>
         <w:pStyle w:val="Normal"/>
         <w:keepNext w:val="true"/>
-        <w:pBdr/>
         <w:spacing w:lineRule="auto" w:line="240" w:before="0" w:after="200"/>
         <w:rPr>
           <w:color w:val="000000"/>
@@ -9961,9 +9834,9 @@
         <w:gridCol w:w="1608"/>
         <w:gridCol w:w="1815"/>
         <w:gridCol w:w="1677"/>
-        <w:gridCol w:w="1584"/>
+        <w:gridCol w:w="1585"/>
         <w:gridCol w:w="1621"/>
-        <w:gridCol w:w="2063"/>
+        <w:gridCol w:w="2062"/>
       </w:tblGrid>
       <w:tr>
         <w:trPr>
@@ -10206,7 +10079,6 @@
                 <w:ilvl w:val="0"/>
                 <w:numId w:val="8"/>
               </w:numPr>
-              <w:pBdr/>
               <w:spacing w:lineRule="auto" w:line="240" w:before="139" w:after="0"/>
               <w:ind w:left="378" w:hanging="270"/>
               <w:rPr>
@@ -10234,7 +10106,6 @@
                 <w:ilvl w:val="0"/>
                 <w:numId w:val="8"/>
               </w:numPr>
-              <w:pBdr/>
               <w:spacing w:lineRule="auto" w:line="240" w:before="139" w:after="0"/>
               <w:ind w:left="378" w:hanging="270"/>
               <w:rPr>
@@ -10442,7 +10313,7 @@
         </w:tc>
         <w:tc>
           <w:tcPr>
-            <w:tcW w:w="1584" w:type="dxa"/>
+            <w:tcW w:w="1585" w:type="dxa"/>
             <w:tcBorders>
               <w:top w:val="single" w:sz="4" w:space="0" w:color="000000"/>
               <w:left w:val="single" w:sz="4" w:space="0" w:color="000000"/>
@@ -10536,7 +10407,7 @@
         </w:tc>
         <w:tc>
           <w:tcPr>
-            <w:tcW w:w="2063" w:type="dxa"/>
+            <w:tcW w:w="2062" w:type="dxa"/>
             <w:tcBorders>
               <w:top w:val="single" w:sz="4" w:space="0" w:color="000000"/>
               <w:left w:val="single" w:sz="4" w:space="0" w:color="000000"/>
@@ -10771,7 +10642,7 @@
         </w:tc>
         <w:tc>
           <w:tcPr>
-            <w:tcW w:w="1584" w:type="dxa"/>
+            <w:tcW w:w="1585" w:type="dxa"/>
             <w:tcBorders>
               <w:top w:val="single" w:sz="4" w:space="0" w:color="000000"/>
               <w:left w:val="single" w:sz="4" w:space="0" w:color="000000"/>
@@ -11130,7 +11001,7 @@
         </w:tc>
         <w:tc>
           <w:tcPr>
-            <w:tcW w:w="2063" w:type="dxa"/>
+            <w:tcW w:w="2062" w:type="dxa"/>
             <w:vMerge w:val="restart"/>
             <w:tcBorders>
               <w:top w:val="single" w:sz="4" w:space="0" w:color="000000"/>
@@ -11242,10 +11113,10 @@
                 <w:szCs w:val="22"/>
               </w:rPr>
             </w:r>
-            <w:bookmarkStart w:id="53" w:name="_Toc84408925"/>
-            <w:bookmarkStart w:id="54" w:name="_heading=h.fofh0ikyzzk"/>
-            <w:bookmarkStart w:id="55" w:name="_Toc84408925"/>
-            <w:bookmarkStart w:id="56" w:name="_heading=h.fofh0ikyzzk"/>
+            <w:bookmarkStart w:id="53" w:name="_heading=h.fofh0ikyzzk"/>
+            <w:bookmarkStart w:id="54" w:name="_Toc84408925"/>
+            <w:bookmarkStart w:id="55" w:name="_heading=h.fofh0ikyzzk"/>
+            <w:bookmarkStart w:id="56" w:name="_Toc84408925"/>
             <w:bookmarkEnd w:id="55"/>
             <w:bookmarkEnd w:id="56"/>
           </w:p>
@@ -11419,7 +11290,6 @@
             <w:pPr>
               <w:pStyle w:val="Normal"/>
               <w:widowControl w:val="false"/>
-              <w:pBdr/>
               <w:spacing w:lineRule="auto" w:line="276"/>
               <w:rPr>
                 <w:rFonts w:ascii="Arial" w:hAnsi="Arial" w:cs="Arial"/>
@@ -11447,7 +11317,6 @@
             <w:pPr>
               <w:pStyle w:val="Normal"/>
               <w:widowControl w:val="false"/>
-              <w:pBdr/>
               <w:spacing w:lineRule="auto" w:line="276"/>
               <w:rPr>
                 <w:rFonts w:ascii="Arial" w:hAnsi="Arial" w:cs="Arial"/>
@@ -11475,7 +11344,6 @@
             <w:pPr>
               <w:pStyle w:val="Normal"/>
               <w:widowControl w:val="false"/>
-              <w:pBdr/>
               <w:spacing w:lineRule="auto" w:line="276"/>
               <w:rPr>
                 <w:rFonts w:ascii="Arial" w:hAnsi="Arial" w:cs="Arial"/>
@@ -11503,7 +11371,6 @@
             <w:pPr>
               <w:pStyle w:val="Normal"/>
               <w:widowControl w:val="false"/>
-              <w:pBdr/>
               <w:spacing w:lineRule="auto" w:line="276"/>
               <w:rPr>
                 <w:rFonts w:ascii="Arial" w:hAnsi="Arial" w:cs="Arial"/>
@@ -11531,7 +11398,6 @@
             <w:pPr>
               <w:pStyle w:val="Normal"/>
               <w:widowControl w:val="false"/>
-              <w:pBdr/>
               <w:spacing w:lineRule="auto" w:line="276"/>
               <w:rPr>
                 <w:rFonts w:ascii="Arial" w:hAnsi="Arial" w:cs="Arial"/>
@@ -11546,7 +11412,7 @@
         </w:tc>
         <w:tc>
           <w:tcPr>
-            <w:tcW w:w="1584" w:type="dxa"/>
+            <w:tcW w:w="1585" w:type="dxa"/>
             <w:tcBorders>
               <w:top w:val="single" w:sz="4" w:space="0" w:color="000000"/>
               <w:left w:val="single" w:sz="4" w:space="0" w:color="000000"/>
@@ -11598,7 +11464,7 @@
         </w:tc>
         <w:tc>
           <w:tcPr>
-            <w:tcW w:w="2063" w:type="dxa"/>
+            <w:tcW w:w="2062" w:type="dxa"/>
             <w:vMerge w:val="continue"/>
             <w:tcBorders>
               <w:top w:val="single" w:sz="4" w:space="0" w:color="000000"/>
@@ -11611,7 +11477,6 @@
             <w:pPr>
               <w:pStyle w:val="Normal"/>
               <w:widowControl w:val="false"/>
-              <w:pBdr/>
               <w:spacing w:lineRule="auto" w:line="276"/>
               <w:rPr>
                 <w:rFonts w:ascii="Arial" w:hAnsi="Arial" w:cs="Arial"/>
@@ -11797,7 +11662,7 @@
         </w:tc>
         <w:tc>
           <w:tcPr>
-            <w:tcW w:w="1584" w:type="dxa"/>
+            <w:tcW w:w="1585" w:type="dxa"/>
             <w:tcBorders>
               <w:top w:val="single" w:sz="4" w:space="0" w:color="000000"/>
               <w:left w:val="single" w:sz="4" w:space="0" w:color="000000"/>
@@ -11881,7 +11746,7 @@
         </w:tc>
         <w:tc>
           <w:tcPr>
-            <w:tcW w:w="2063" w:type="dxa"/>
+            <w:tcW w:w="2062" w:type="dxa"/>
             <w:vMerge w:val="restart"/>
             <w:tcBorders>
               <w:top w:val="single" w:sz="4" w:space="0" w:color="000000"/>
@@ -11942,7 +11807,6 @@
             <w:pPr>
               <w:pStyle w:val="Normal"/>
               <w:widowControl w:val="false"/>
-              <w:pBdr/>
               <w:spacing w:lineRule="auto" w:line="276"/>
               <w:rPr>
                 <w:rFonts w:ascii="Arial" w:hAnsi="Arial" w:cs="Arial"/>
@@ -11970,7 +11834,6 @@
             <w:pPr>
               <w:pStyle w:val="Normal"/>
               <w:widowControl w:val="false"/>
-              <w:pBdr/>
               <w:spacing w:lineRule="auto" w:line="276"/>
               <w:rPr>
                 <w:rFonts w:ascii="Arial" w:hAnsi="Arial" w:cs="Arial"/>
@@ -11998,7 +11861,6 @@
             <w:pPr>
               <w:pStyle w:val="Normal"/>
               <w:widowControl w:val="false"/>
-              <w:pBdr/>
               <w:spacing w:lineRule="auto" w:line="276"/>
               <w:rPr>
                 <w:rFonts w:ascii="Arial" w:hAnsi="Arial" w:cs="Arial"/>
@@ -12026,7 +11888,6 @@
             <w:pPr>
               <w:pStyle w:val="Normal"/>
               <w:widowControl w:val="false"/>
-              <w:pBdr/>
               <w:spacing w:lineRule="auto" w:line="276"/>
               <w:rPr>
                 <w:rFonts w:ascii="Arial" w:hAnsi="Arial" w:cs="Arial"/>
@@ -12054,7 +11915,6 @@
             <w:pPr>
               <w:pStyle w:val="Normal"/>
               <w:widowControl w:val="false"/>
-              <w:pBdr/>
               <w:spacing w:lineRule="auto" w:line="276"/>
               <w:rPr>
                 <w:rFonts w:ascii="Arial" w:hAnsi="Arial" w:cs="Arial"/>
@@ -12069,7 +11929,7 @@
         </w:tc>
         <w:tc>
           <w:tcPr>
-            <w:tcW w:w="1584" w:type="dxa"/>
+            <w:tcW w:w="1585" w:type="dxa"/>
             <w:tcBorders>
               <w:top w:val="single" w:sz="4" w:space="0" w:color="000000"/>
               <w:left w:val="single" w:sz="4" w:space="0" w:color="000000"/>
@@ -12198,7 +12058,7 @@
         </w:tc>
         <w:tc>
           <w:tcPr>
-            <w:tcW w:w="2063" w:type="dxa"/>
+            <w:tcW w:w="2062" w:type="dxa"/>
             <w:vMerge w:val="continue"/>
             <w:tcBorders>
               <w:top w:val="single" w:sz="4" w:space="0" w:color="000000"/>
@@ -12211,7 +12071,6 @@
             <w:pPr>
               <w:pStyle w:val="Normal"/>
               <w:widowControl w:val="false"/>
-              <w:pBdr/>
               <w:spacing w:lineRule="auto" w:line="276"/>
               <w:rPr>
                 <w:rFonts w:ascii="Arial" w:hAnsi="Arial" w:cs="Arial"/>
@@ -12244,7 +12103,6 @@
             <w:pPr>
               <w:pStyle w:val="Normal"/>
               <w:widowControl w:val="false"/>
-              <w:pBdr/>
               <w:spacing w:lineRule="auto" w:line="276"/>
               <w:rPr>
                 <w:rFonts w:ascii="Arial" w:hAnsi="Arial" w:cs="Arial"/>
@@ -12272,7 +12130,6 @@
             <w:pPr>
               <w:pStyle w:val="Normal"/>
               <w:widowControl w:val="false"/>
-              <w:pBdr/>
               <w:spacing w:lineRule="auto" w:line="276"/>
               <w:rPr>
                 <w:rFonts w:ascii="Arial" w:hAnsi="Arial" w:cs="Arial"/>
@@ -12300,7 +12157,6 @@
             <w:pPr>
               <w:pStyle w:val="Normal"/>
               <w:widowControl w:val="false"/>
-              <w:pBdr/>
               <w:spacing w:lineRule="auto" w:line="276"/>
               <w:rPr>
                 <w:rFonts w:ascii="Arial" w:hAnsi="Arial" w:cs="Arial"/>
@@ -12328,7 +12184,6 @@
             <w:pPr>
               <w:pStyle w:val="Normal"/>
               <w:widowControl w:val="false"/>
-              <w:pBdr/>
               <w:spacing w:lineRule="auto" w:line="276"/>
               <w:rPr>
                 <w:rFonts w:ascii="Arial" w:hAnsi="Arial" w:cs="Arial"/>
@@ -12356,7 +12211,6 @@
             <w:pPr>
               <w:pStyle w:val="Normal"/>
               <w:widowControl w:val="false"/>
-              <w:pBdr/>
               <w:spacing w:lineRule="auto" w:line="276"/>
               <w:rPr>
                 <w:rFonts w:ascii="Arial" w:hAnsi="Arial" w:cs="Arial"/>
@@ -12371,7 +12225,7 @@
         </w:tc>
         <w:tc>
           <w:tcPr>
-            <w:tcW w:w="1584" w:type="dxa"/>
+            <w:tcW w:w="1585" w:type="dxa"/>
             <w:tcBorders>
               <w:top w:val="single" w:sz="4" w:space="0" w:color="000000"/>
               <w:left w:val="single" w:sz="4" w:space="0" w:color="000000"/>
@@ -12560,7 +12414,7 @@
         </w:tc>
         <w:tc>
           <w:tcPr>
-            <w:tcW w:w="2063" w:type="dxa"/>
+            <w:tcW w:w="2062" w:type="dxa"/>
             <w:vMerge w:val="continue"/>
             <w:tcBorders>
               <w:top w:val="single" w:sz="4" w:space="0" w:color="000000"/>
@@ -12573,7 +12427,6 @@
             <w:pPr>
               <w:pStyle w:val="Normal"/>
               <w:widowControl w:val="false"/>
-              <w:pBdr/>
               <w:spacing w:lineRule="auto" w:line="276"/>
               <w:rPr>
                 <w:rFonts w:ascii="Arial" w:hAnsi="Arial" w:cs="Arial"/>
@@ -12605,7 +12458,6 @@
             <w:pPr>
               <w:pStyle w:val="Normal"/>
               <w:widowControl w:val="false"/>
-              <w:pBdr/>
               <w:spacing w:lineRule="auto" w:line="240"/>
               <w:rPr>
                 <w:rFonts w:ascii="Arial" w:hAnsi="Arial" w:cs="Arial"/>
@@ -12632,7 +12484,6 @@
             <w:pPr>
               <w:pStyle w:val="Normal"/>
               <w:widowControl w:val="false"/>
-              <w:pBdr/>
               <w:spacing w:lineRule="auto" w:line="240"/>
               <w:rPr>
                 <w:rFonts w:ascii="Arial" w:hAnsi="Arial" w:cs="Arial"/>
@@ -12659,7 +12510,6 @@
             <w:pPr>
               <w:pStyle w:val="Normal"/>
               <w:widowControl w:val="false"/>
-              <w:pBdr/>
               <w:spacing w:lineRule="auto" w:line="240"/>
               <w:rPr>
                 <w:rFonts w:ascii="Arial" w:hAnsi="Arial" w:cs="Arial"/>
@@ -12688,7 +12538,6 @@
             <w:pPr>
               <w:pStyle w:val="Normal"/>
               <w:widowControl w:val="false"/>
-              <w:pBdr/>
               <w:spacing w:lineRule="auto" w:line="240"/>
               <w:rPr>
                 <w:rFonts w:ascii="Arial" w:hAnsi="Arial" w:eastAsia="Times New Roman" w:cs="Arial"/>
@@ -12733,7 +12582,6 @@
             <w:pPr>
               <w:pStyle w:val="Normal"/>
               <w:widowControl w:val="false"/>
-              <w:pBdr/>
               <w:spacing w:lineRule="auto" w:line="240"/>
               <w:rPr>
                 <w:rFonts w:ascii="Arial" w:hAnsi="Arial" w:cs="Arial"/>
@@ -12763,7 +12611,7 @@
         </w:tc>
         <w:tc>
           <w:tcPr>
-            <w:tcW w:w="1584" w:type="dxa"/>
+            <w:tcW w:w="1585" w:type="dxa"/>
             <w:tcBorders>
               <w:top w:val="single" w:sz="4" w:space="0" w:color="000000"/>
               <w:left w:val="single" w:sz="4" w:space="0" w:color="000000"/>
@@ -12881,7 +12729,7 @@
         </w:tc>
         <w:tc>
           <w:tcPr>
-            <w:tcW w:w="2063" w:type="dxa"/>
+            <w:tcW w:w="2062" w:type="dxa"/>
             <w:tcBorders>
               <w:top w:val="single" w:sz="4" w:space="0" w:color="000000"/>
               <w:left w:val="single" w:sz="4" w:space="0" w:color="000000"/>
@@ -12893,7 +12741,6 @@
             <w:pPr>
               <w:pStyle w:val="Normal"/>
               <w:widowControl w:val="false"/>
-              <w:pBdr/>
               <w:spacing w:lineRule="auto" w:line="240" w:before="139" w:after="0"/>
               <w:rPr>
                 <w:rFonts w:ascii="Arial" w:hAnsi="Arial" w:eastAsia="Arial" w:cs="Arial"/>
@@ -12912,7 +12759,6 @@
             <w:pPr>
               <w:pStyle w:val="Normal"/>
               <w:widowControl w:val="false"/>
-              <w:pBdr/>
               <w:spacing w:lineRule="auto" w:line="240"/>
               <w:ind w:left="211" w:hanging="180"/>
               <w:rPr>
@@ -12929,7 +12775,6 @@
             <w:pPr>
               <w:pStyle w:val="Normal"/>
               <w:widowControl w:val="false"/>
-              <w:pBdr/>
               <w:spacing w:lineRule="auto" w:line="240" w:before="139" w:after="0"/>
               <w:rPr>
                 <w:rFonts w:ascii="Arial" w:hAnsi="Arial" w:cs="Arial"/>
@@ -12947,7 +12792,6 @@
     <w:p>
       <w:pPr>
         <w:pStyle w:val="Normal"/>
-        <w:pBdr/>
         <w:spacing w:lineRule="auto" w:line="240" w:before="0" w:after="200"/>
         <w:rPr>
           <w:color w:val="000000"/>
@@ -12967,7 +12811,6 @@
     <w:p>
       <w:pPr>
         <w:pStyle w:val="Normal"/>
-        <w:pBdr/>
         <w:spacing w:lineRule="auto" w:line="240" w:before="0" w:after="200"/>
         <w:rPr>
           <w:color w:val="000000"/>
@@ -12982,7 +12825,6 @@
     <w:p>
       <w:pPr>
         <w:pStyle w:val="Normal"/>
-        <w:pBdr/>
         <w:spacing w:lineRule="auto" w:line="240" w:before="0" w:after="200"/>
         <w:rPr>
           <w:color w:val="000000"/>
@@ -12997,7 +12839,6 @@
     <w:p>
       <w:pPr>
         <w:pStyle w:val="Normal"/>
-        <w:pBdr/>
         <w:spacing w:lineRule="auto" w:line="240" w:before="0" w:after="200"/>
         <w:ind w:firstLine="264"/>
         <w:rPr>
@@ -13017,7 +12858,6 @@
     <w:p>
       <w:pPr>
         <w:pStyle w:val="Normal"/>
-        <w:pBdr/>
         <w:spacing w:lineRule="auto" w:line="240" w:before="0" w:after="200"/>
         <w:ind w:firstLine="264"/>
         <w:rPr>
@@ -13037,7 +12877,6 @@
     <w:p>
       <w:pPr>
         <w:pStyle w:val="Normal"/>
-        <w:pBdr/>
         <w:spacing w:lineRule="auto" w:line="240" w:before="0" w:after="200"/>
         <w:ind w:firstLine="264"/>
         <w:rPr>
@@ -13057,7 +12896,6 @@
     <w:p>
       <w:pPr>
         <w:pStyle w:val="Normal"/>
-        <w:pBdr/>
         <w:spacing w:lineRule="auto" w:line="240" w:before="0" w:after="200"/>
         <w:ind w:firstLine="264"/>
         <w:rPr>
@@ -13077,7 +12915,6 @@
     <w:p>
       <w:pPr>
         <w:pStyle w:val="Normal"/>
-        <w:pBdr/>
         <w:spacing w:lineRule="auto" w:line="240" w:before="0" w:after="200"/>
         <w:ind w:firstLine="264"/>
         <w:rPr>
@@ -13097,7 +12934,6 @@
     <w:p>
       <w:pPr>
         <w:pStyle w:val="Normal"/>
-        <w:pBdr/>
         <w:spacing w:lineRule="auto" w:line="240" w:before="0" w:after="200"/>
         <w:ind w:firstLine="264"/>
         <w:rPr>
@@ -13112,15 +12948,6 @@
           <w:sz w:val="22"/>
           <w:szCs w:val="22"/>
         </w:rPr>
-      </w:r>
-    </w:p>
-    <w:p>
-      <w:pPr>
-        <w:pStyle w:val="Normal"/>
-        <w:rPr/>
-      </w:pPr>
-      <w:r>
-        <w:rPr/>
       </w:r>
     </w:p>
     <w:p>
@@ -13177,7 +13004,6 @@
     <w:p>
       <w:pPr>
         <w:pStyle w:val="Normal"/>
-        <w:pBdr/>
         <w:ind w:left="720" w:hanging="720"/>
         <w:jc w:val="both"/>
         <w:rPr/>
@@ -13190,7 +13016,6 @@
     <w:p>
       <w:pPr>
         <w:pStyle w:val="Normal"/>
-        <w:pBdr/>
         <w:ind w:left="720" w:hanging="720"/>
         <w:jc w:val="both"/>
         <w:rPr/>
@@ -13209,7 +13034,6 @@
     <w:p>
       <w:pPr>
         <w:pStyle w:val="Normal"/>
-        <w:pBdr/>
         <w:ind w:left="720" w:hanging="720"/>
         <w:jc w:val="both"/>
         <w:rPr/>
@@ -13222,7 +13046,6 @@
     <w:p>
       <w:pPr>
         <w:pStyle w:val="Normal"/>
-        <w:pBdr/>
         <w:ind w:left="720" w:hanging="720"/>
         <w:jc w:val="both"/>
         <w:rPr/>
@@ -13235,7 +13058,6 @@
     <w:p>
       <w:pPr>
         <w:pStyle w:val="Normal"/>
-        <w:pBdr/>
         <w:ind w:left="720" w:hanging="720"/>
         <w:jc w:val="both"/>
         <w:rPr/>
@@ -13248,7 +13070,6 @@
     <w:p>
       <w:pPr>
         <w:pStyle w:val="Normal"/>
-        <w:pBdr/>
         <w:ind w:left="720" w:hanging="720"/>
         <w:jc w:val="both"/>
         <w:rPr/>
@@ -13267,7 +13088,6 @@
     <w:p>
       <w:pPr>
         <w:pStyle w:val="Normal"/>
-        <w:pBdr/>
         <w:ind w:left="720" w:hanging="720"/>
         <w:jc w:val="both"/>
         <w:rPr/>
@@ -13290,7 +13110,6 @@
     <w:p>
       <w:pPr>
         <w:pStyle w:val="Normal"/>
-        <w:pBdr/>
         <w:ind w:left="720" w:hanging="720"/>
         <w:jc w:val="both"/>
         <w:rPr/>
@@ -13303,7 +13122,6 @@
     <w:p>
       <w:pPr>
         <w:pStyle w:val="Normal"/>
-        <w:pBdr/>
         <w:ind w:left="720" w:hanging="720"/>
         <w:jc w:val="both"/>
         <w:rPr/>
@@ -13324,7 +13142,6 @@
     <w:p>
       <w:pPr>
         <w:pStyle w:val="Normal"/>
-        <w:pBdr/>
         <w:ind w:left="720" w:hanging="720"/>
         <w:jc w:val="both"/>
         <w:rPr/>
@@ -13337,7 +13154,6 @@
     <w:p>
       <w:pPr>
         <w:pStyle w:val="Normal"/>
-        <w:pBdr/>
         <w:ind w:left="720" w:hanging="720"/>
         <w:jc w:val="both"/>
         <w:rPr/>
@@ -13350,7 +13166,6 @@
     <w:p>
       <w:pPr>
         <w:pStyle w:val="Normal"/>
-        <w:pBdr/>
         <w:ind w:left="720" w:hanging="720"/>
         <w:jc w:val="both"/>
         <w:rPr/>
@@ -13371,7 +13186,6 @@
     <w:p>
       <w:pPr>
         <w:pStyle w:val="Normal"/>
-        <w:pBdr/>
         <w:ind w:left="720" w:hanging="720"/>
         <w:jc w:val="both"/>
         <w:rPr>
@@ -13396,7 +13210,6 @@
     <w:p>
       <w:pPr>
         <w:pStyle w:val="Normal"/>
-        <w:pBdr/>
         <w:ind w:left="720" w:hanging="720"/>
         <w:jc w:val="both"/>
         <w:rPr/>
@@ -13421,7 +13234,6 @@
     <w:p>
       <w:pPr>
         <w:pStyle w:val="Normal"/>
-        <w:pBdr/>
         <w:ind w:left="720" w:hanging="720"/>
         <w:jc w:val="both"/>
         <w:rPr/>
@@ -13434,7 +13246,6 @@
     <w:p>
       <w:pPr>
         <w:pStyle w:val="Normal"/>
-        <w:pBdr/>
         <w:ind w:left="720" w:hanging="720"/>
         <w:jc w:val="both"/>
         <w:rPr/>
@@ -13461,7 +13272,6 @@
     <w:p>
       <w:pPr>
         <w:pStyle w:val="Normal"/>
-        <w:pBdr/>
         <w:ind w:left="720" w:hanging="720"/>
         <w:jc w:val="both"/>
         <w:rPr/>
@@ -13474,7 +13284,6 @@
     <w:p>
       <w:pPr>
         <w:pStyle w:val="Normal"/>
-        <w:pBdr/>
         <w:ind w:left="720" w:hanging="720"/>
         <w:jc w:val="both"/>
         <w:rPr/>
@@ -13487,7 +13296,6 @@
     <w:p>
       <w:pPr>
         <w:pStyle w:val="Normal"/>
-        <w:pBdr/>
         <w:ind w:left="720" w:hanging="720"/>
         <w:jc w:val="both"/>
         <w:rPr/>
@@ -13500,7 +13308,6 @@
     <w:p>
       <w:pPr>
         <w:pStyle w:val="Normal"/>
-        <w:pBdr/>
         <w:ind w:left="720" w:hanging="720"/>
         <w:jc w:val="both"/>
         <w:rPr/>
@@ -13519,7 +13326,6 @@
     <w:p>
       <w:pPr>
         <w:pStyle w:val="Normal"/>
-        <w:pBdr/>
         <w:ind w:left="720" w:hanging="720"/>
         <w:jc w:val="both"/>
         <w:rPr/>
@@ -13532,7 +13338,6 @@
     <w:p>
       <w:pPr>
         <w:pStyle w:val="Normal"/>
-        <w:pBdr/>
         <w:ind w:left="720" w:hanging="720"/>
         <w:jc w:val="both"/>
         <w:rPr/>
@@ -13545,7 +13350,6 @@
     <w:p>
       <w:pPr>
         <w:pStyle w:val="Normal"/>
-        <w:pBdr/>
         <w:ind w:left="720" w:hanging="720"/>
         <w:jc w:val="both"/>
         <w:rPr/>
@@ -13558,7 +13362,6 @@
     <w:p>
       <w:pPr>
         <w:pStyle w:val="Normal"/>
-        <w:pBdr/>
         <w:ind w:left="720" w:hanging="720"/>
         <w:jc w:val="both"/>
         <w:rPr/>
@@ -13579,7 +13382,6 @@
     <w:p>
       <w:pPr>
         <w:pStyle w:val="Normal"/>
-        <w:pBdr/>
         <w:ind w:left="720" w:hanging="720"/>
         <w:jc w:val="both"/>
         <w:rPr/>
@@ -13592,7 +13394,6 @@
     <w:p>
       <w:pPr>
         <w:pStyle w:val="Normal"/>
-        <w:pBdr/>
         <w:ind w:left="720" w:hanging="720"/>
         <w:jc w:val="both"/>
         <w:rPr/>
@@ -13618,7 +13419,6 @@
     <w:p>
       <w:pPr>
         <w:pStyle w:val="Normal"/>
-        <w:pBdr/>
         <w:ind w:left="720" w:hanging="720"/>
         <w:jc w:val="both"/>
         <w:rPr/>
@@ -13644,7 +13444,6 @@
     <w:p>
       <w:pPr>
         <w:pStyle w:val="Normal"/>
-        <w:pBdr/>
         <w:ind w:left="720" w:hanging="720"/>
         <w:jc w:val="both"/>
         <w:rPr/>
@@ -13657,7 +13456,6 @@
     <w:p>
       <w:pPr>
         <w:pStyle w:val="Normal"/>
-        <w:pBdr/>
         <w:ind w:left="720" w:hanging="720"/>
         <w:jc w:val="both"/>
         <w:rPr/>
@@ -13670,7 +13468,6 @@
     <w:p>
       <w:pPr>
         <w:pStyle w:val="Normal"/>
-        <w:pBdr/>
         <w:ind w:left="720" w:hanging="720"/>
         <w:jc w:val="both"/>
         <w:rPr/>
@@ -13691,7 +13488,6 @@
     <w:p>
       <w:pPr>
         <w:pStyle w:val="Normal"/>
-        <w:pBdr/>
         <w:ind w:left="720" w:hanging="720"/>
         <w:jc w:val="both"/>
         <w:rPr/>
@@ -13704,7 +13500,6 @@
     <w:p>
       <w:pPr>
         <w:pStyle w:val="Normal"/>
-        <w:pBdr/>
         <w:ind w:left="720" w:hanging="720"/>
         <w:jc w:val="both"/>
         <w:rPr/>
@@ -13717,7 +13512,6 @@
     <w:p>
       <w:pPr>
         <w:pStyle w:val="Normal"/>
-        <w:pBdr/>
         <w:ind w:left="720" w:hanging="720"/>
         <w:jc w:val="both"/>
         <w:rPr/>
@@ -13732,7 +13526,6 @@
     <w:p>
       <w:pPr>
         <w:pStyle w:val="Normal"/>
-        <w:pBdr/>
         <w:ind w:left="720" w:hanging="720"/>
         <w:jc w:val="both"/>
         <w:rPr/>
@@ -13759,7 +13552,6 @@
     <w:p>
       <w:pPr>
         <w:pStyle w:val="Normal"/>
-        <w:pBdr/>
         <w:ind w:left="720" w:hanging="720"/>
         <w:jc w:val="both"/>
         <w:rPr/>
@@ -13785,7 +13577,6 @@
     <w:p>
       <w:pPr>
         <w:pStyle w:val="Normal"/>
-        <w:pBdr/>
         <w:ind w:left="720" w:hanging="720"/>
         <w:jc w:val="both"/>
         <w:rPr/>
@@ -13811,7 +13602,6 @@
     <w:p>
       <w:pPr>
         <w:pStyle w:val="Normal"/>
-        <w:pBdr/>
         <w:ind w:left="720" w:hanging="720"/>
         <w:jc w:val="both"/>
         <w:rPr/>
@@ -13824,7 +13614,6 @@
     <w:p>
       <w:pPr>
         <w:pStyle w:val="Normal"/>
-        <w:pBdr/>
         <w:ind w:left="720" w:hanging="720"/>
         <w:jc w:val="both"/>
         <w:rPr/>
@@ -13837,7 +13626,6 @@
     <w:p>
       <w:pPr>
         <w:pStyle w:val="Normal"/>
-        <w:pBdr/>
         <w:ind w:left="720" w:hanging="720"/>
         <w:jc w:val="both"/>
         <w:rPr/>
@@ -13849,7 +13637,6 @@
     <w:p>
       <w:pPr>
         <w:pStyle w:val="Normal"/>
-        <w:pBdr/>
         <w:ind w:left="720" w:hanging="720"/>
         <w:jc w:val="both"/>
         <w:rPr/>
@@ -13872,7 +13659,6 @@
     <w:p>
       <w:pPr>
         <w:pStyle w:val="Normal"/>
-        <w:pBdr/>
         <w:spacing w:before="1" w:after="0"/>
         <w:rPr/>
       </w:pPr>
@@ -13883,7 +13669,6 @@
     <w:p>
       <w:pPr>
         <w:pStyle w:val="Normal"/>
-        <w:pBdr/>
         <w:spacing w:before="1" w:after="0"/>
         <w:rPr/>
       </w:pPr>
@@ -13894,7 +13679,6 @@
     <w:p>
       <w:pPr>
         <w:pStyle w:val="Normal"/>
-        <w:pBdr/>
         <w:spacing w:before="1" w:after="0"/>
         <w:rPr/>
       </w:pPr>
@@ -13905,7 +13689,6 @@
     <w:p>
       <w:pPr>
         <w:pStyle w:val="Normal"/>
-        <w:pBdr/>
         <w:spacing w:before="1" w:after="0"/>
         <w:rPr/>
       </w:pPr>
@@ -13916,7 +13699,6 @@
     <w:p>
       <w:pPr>
         <w:pStyle w:val="Normal"/>
-        <w:pBdr/>
         <w:spacing w:before="1" w:after="0"/>
         <w:rPr/>
       </w:pPr>
@@ -13927,7 +13709,6 @@
     <w:p>
       <w:pPr>
         <w:pStyle w:val="Normal"/>
-        <w:pBdr/>
         <w:spacing w:before="1" w:after="0"/>
         <w:rPr/>
       </w:pPr>
@@ -13955,7 +13736,7 @@
         <w:docPartGallery w:val="Page Numbers (Bottom of Page)"/>
         <w:docPartUnique w:val="true"/>
       </w:docPartObj>
-      <w:id w:val="1027378745"/>
+      <w:id w:val="613137767"/>
     </w:sdtPr>
     <w:sdtContent>
       <w:p>
@@ -13978,7 +13759,7 @@
         </w:r>
         <w:r>
           <w:rPr/>
-          <w:t>7</w:t>
+          <w:t>23</w:t>
         </w:r>
         <w:r>
           <w:rPr/>
@@ -13988,8 +13769,7 @@
       <w:p>
         <w:pPr>
           <w:pStyle w:val="Normal"/>
-          <w:pBdr/>
-          <w:spacing w:lineRule="auto" w:line="12"/>
+          <w:spacing w:lineRule="auto" w:line="9"/>
           <w:rPr>
             <w:color w:val="000000"/>
             <w:sz w:val="20"/>
@@ -14017,7 +13797,7 @@
         <w:docPartGallery w:val="Page Numbers (Bottom of Page)"/>
         <w:docPartUnique w:val="true"/>
       </w:docPartObj>
-      <w:id w:val="329259607"/>
+      <w:id w:val="1974141674"/>
     </w:sdtPr>
     <w:sdtContent>
       <w:p>
@@ -14040,7 +13820,7 @@
         </w:r>
         <w:r>
           <w:rPr/>
-          <w:t>35</w:t>
+          <w:t>54</w:t>
         </w:r>
         <w:r>
           <w:rPr/>
@@ -14050,8 +13830,7 @@
       <w:p>
         <w:pPr>
           <w:pStyle w:val="Normal"/>
-          <w:pBdr/>
-          <w:spacing w:lineRule="auto" w:line="12"/>
+          <w:spacing w:lineRule="auto" w:line="9"/>
           <w:rPr>
             <w:color w:val="000000"/>
             <w:sz w:val="20"/>
@@ -14079,7 +13858,7 @@
         <w:docPartGallery w:val="Page Numbers (Bottom of Page)"/>
         <w:docPartUnique w:val="true"/>
       </w:docPartObj>
-      <w:id w:val="1084362141"/>
+      <w:id w:val="205391387"/>
     </w:sdtPr>
     <w:sdtContent>
       <w:p>
@@ -14112,8 +13891,7 @@
       <w:p>
         <w:pPr>
           <w:pStyle w:val="Normal"/>
-          <w:pBdr/>
-          <w:spacing w:lineRule="auto" w:line="12"/>
+          <w:spacing w:lineRule="auto" w:line="9"/>
           <w:rPr>
             <w:color w:val="000000"/>
             <w:sz w:val="20"/>
@@ -14141,7 +13919,7 @@
         <w:docPartGallery w:val="Page Numbers (Bottom of Page)"/>
         <w:docPartUnique w:val="true"/>
       </w:docPartObj>
-      <w:id w:val="62243816"/>
+      <w:id w:val="1915089083"/>
     </w:sdtPr>
     <w:sdtContent>
       <w:p>
@@ -14174,8 +13952,7 @@
       <w:p>
         <w:pPr>
           <w:pStyle w:val="Normal"/>
-          <w:pBdr/>
-          <w:spacing w:lineRule="auto" w:line="12"/>
+          <w:spacing w:lineRule="auto" w:line="9"/>
           <w:rPr>
             <w:color w:val="000000"/>
             <w:sz w:val="20"/>
@@ -14212,6 +13989,7 @@
       </w:pPr>
       <w:rPr>
         <w:rFonts w:ascii="Noto Sans Symbols" w:hAnsi="Noto Sans Symbols" w:cs="Noto Sans Symbols" w:hint="default"/>
+        <w:b w:val="false"/>
       </w:rPr>
     </w:lvl>
     <w:lvl w:ilvl="1">
@@ -15608,6 +15386,7 @@
     <w:rsid w:val="00543883"/>
     <w:pPr>
       <w:widowControl w:val="false"/>
+      <w:suppressAutoHyphens w:val="true"/>
       <w:bidi w:val="0"/>
       <w:spacing w:lineRule="auto" w:line="480" w:before="0" w:after="0"/>
       <w:jc w:val="left"/>
@@ -16727,12 +16506,12 @@
         </c:ser>
         <c:gapWidth val="150"/>
         <c:shape val="box"/>
-        <c:axId val="89380241"/>
-        <c:axId val="40880853"/>
+        <c:axId val="45230151"/>
+        <c:axId val="78391720"/>
         <c:axId val="0"/>
       </c:bar3DChart>
       <c:catAx>
-        <c:axId val="89380241"/>
+        <c:axId val="45230151"/>
         <c:scaling>
           <c:orientation val="minMax"/>
         </c:scaling>
@@ -16764,7 +16543,7 @@
             </a:pPr>
           </a:p>
         </c:txPr>
-        <c:crossAx val="40880853"/>
+        <c:crossAx val="78391720"/>
         <c:crosses val="autoZero"/>
         <c:auto val="1"/>
         <c:lblAlgn val="ctr"/>
@@ -16772,7 +16551,7 @@
         <c:noMultiLvlLbl val="0"/>
       </c:catAx>
       <c:valAx>
-        <c:axId val="40880853"/>
+        <c:axId val="78391720"/>
         <c:scaling>
           <c:orientation val="minMax"/>
         </c:scaling>
@@ -16811,7 +16590,7 @@
             </a:pPr>
           </a:p>
         </c:txPr>
-        <c:crossAx val="89380241"/>
+        <c:crossAx val="45230151"/>
         <c:crosses val="autoZero"/>
         <c:crossBetween val="between"/>
       </c:valAx>

</xml_diff>